<commit_message>
alteração do arquivo tcc.docx
</commit_message>
<xml_diff>
--- a/Documentação/Regras de Negócios (rup_brul).docx
+++ b/Documentação/Regras de Negócios (rup_brul).docx
@@ -265,9 +265,7 @@
           <w:lang w:val="pt-BR"/>
         </w:rPr>
       </w:pPr>
-      <w:bookmarkStart w:id="0" w:name="_GoBack"/>
-    </w:p>
-    <w:bookmarkEnd w:id="0"/>
+    </w:p>
     <w:p>
       <w:pPr>
         <w:spacing w:after="200" w:line="276" w:lineRule="auto"/>
@@ -314,7 +312,18 @@
           <w:szCs w:val="24"/>
           <w:lang w:val="pt-BR"/>
         </w:rPr>
-        <w:t>PLANO DE NEGÓCIO</w:t>
+        <w:t>REGRAS</w:t>
+      </w:r>
+      <w:r>
+        <w:rPr>
+          <w:rFonts w:ascii="Arial" w:hAnsi="Arial" w:cs="Arial"/>
+          <w:b/>
+          <w:smallCaps/>
+          <w:sz w:val="24"/>
+          <w:szCs w:val="24"/>
+          <w:lang w:val="pt-BR"/>
+        </w:rPr>
+        <w:t xml:space="preserve"> DE NEGÓCIO</w:t>
       </w:r>
     </w:p>
     <w:p>
@@ -533,17 +542,7 @@
           <w:szCs w:val="24"/>
           <w:lang w:val="pt-BR"/>
         </w:rPr>
-        <w:t xml:space="preserve"> – RA:</w:t>
-      </w:r>
-      <w:r>
-        <w:rPr>
-          <w:rFonts w:ascii="Arial" w:hAnsi="Arial" w:cs="Arial"/>
-          <w:b/>
-          <w:sz w:val="24"/>
-          <w:szCs w:val="24"/>
-          <w:lang w:val="pt-BR"/>
-        </w:rPr>
-        <w:t xml:space="preserve"> </w:t>
+        <w:t xml:space="preserve"> – RA: </w:t>
       </w:r>
       <w:r>
         <w:rPr>
@@ -738,7 +737,18 @@
           <w:szCs w:val="24"/>
           <w:lang w:val="pt-BR"/>
         </w:rPr>
-        <w:t>PLANO DE NEGÓCIO</w:t>
+        <w:t>REGRAS</w:t>
+      </w:r>
+      <w:r>
+        <w:rPr>
+          <w:rFonts w:ascii="Arial" w:hAnsi="Arial" w:cs="Arial"/>
+          <w:b/>
+          <w:smallCaps/>
+          <w:sz w:val="24"/>
+          <w:szCs w:val="24"/>
+          <w:lang w:val="pt-BR"/>
+        </w:rPr>
+        <w:t xml:space="preserve"> DE NEGÓCIO</w:t>
       </w:r>
     </w:p>
     <w:p>
@@ -951,6 +961,7 @@
           <w:smallCaps/>
           <w:sz w:val="24"/>
           <w:szCs w:val="24"/>
+          <w:lang w:val="pt-BR"/>
         </w:rPr>
         <w:t>2016</w:t>
       </w:r>
@@ -958,6 +969,7 @@
         <w:rPr>
           <w:b/>
           <w:smallCaps/>
+          <w:lang w:val="pt-BR"/>
         </w:rPr>
         <w:tab/>
       </w:r>
@@ -1736,7 +1748,7 @@
         <w:rPr>
           <w:noProof/>
         </w:rPr>
-        <w:instrText xml:space="preserve"> PAGEREF _Toc450058401 \h </w:instrText>
+        <w:instrText xml:space="preserve"> PAGEREF _Toc450760533 \h </w:instrText>
       </w:r>
       <w:r>
         <w:rPr>
@@ -1818,7 +1830,7 @@
         <w:rPr>
           <w:noProof/>
         </w:rPr>
-        <w:instrText xml:space="preserve"> PAGEREF _Toc450058402 \h </w:instrText>
+        <w:instrText xml:space="preserve"> PAGEREF _Toc450760534 \h </w:instrText>
       </w:r>
       <w:r>
         <w:rPr>
@@ -1900,7 +1912,7 @@
         <w:rPr>
           <w:noProof/>
         </w:rPr>
-        <w:instrText xml:space="preserve"> PAGEREF _Toc450058403 \h </w:instrText>
+        <w:instrText xml:space="preserve"> PAGEREF _Toc450760535 \h </w:instrText>
       </w:r>
       <w:r>
         <w:rPr>
@@ -1982,7 +1994,7 @@
         <w:rPr>
           <w:noProof/>
         </w:rPr>
-        <w:instrText xml:space="preserve"> PAGEREF _Toc450058404 \h </w:instrText>
+        <w:instrText xml:space="preserve"> PAGEREF _Toc450760536 \h </w:instrText>
       </w:r>
       <w:r>
         <w:rPr>
@@ -2064,7 +2076,7 @@
         <w:rPr>
           <w:noProof/>
         </w:rPr>
-        <w:instrText xml:space="preserve"> PAGEREF _Toc450058405 \h </w:instrText>
+        <w:instrText xml:space="preserve"> PAGEREF _Toc450760537 \h </w:instrText>
       </w:r>
       <w:r>
         <w:rPr>
@@ -2146,7 +2158,7 @@
         <w:rPr>
           <w:noProof/>
         </w:rPr>
-        <w:instrText xml:space="preserve"> PAGEREF _Toc450058406 \h </w:instrText>
+        <w:instrText xml:space="preserve"> PAGEREF _Toc450760538 \h </w:instrText>
       </w:r>
       <w:r>
         <w:rPr>
@@ -2228,7 +2240,7 @@
         <w:rPr>
           <w:noProof/>
         </w:rPr>
-        <w:instrText xml:space="preserve"> PAGEREF _Toc450058407 \h </w:instrText>
+        <w:instrText xml:space="preserve"> PAGEREF _Toc450760539 \h </w:instrText>
       </w:r>
       <w:r>
         <w:rPr>
@@ -2310,7 +2322,7 @@
         <w:rPr>
           <w:noProof/>
         </w:rPr>
-        <w:instrText xml:space="preserve"> PAGEREF _Toc450058408 \h </w:instrText>
+        <w:instrText xml:space="preserve"> PAGEREF _Toc450760540 \h </w:instrText>
       </w:r>
       <w:r>
         <w:rPr>
@@ -2392,7 +2404,7 @@
         <w:rPr>
           <w:noProof/>
         </w:rPr>
-        <w:instrText xml:space="preserve"> PAGEREF _Toc450058409 \h </w:instrText>
+        <w:instrText xml:space="preserve"> PAGEREF _Toc450760541 \h </w:instrText>
       </w:r>
       <w:r>
         <w:rPr>
@@ -2474,7 +2486,7 @@
         <w:rPr>
           <w:noProof/>
         </w:rPr>
-        <w:instrText xml:space="preserve"> PAGEREF _Toc450058410 \h </w:instrText>
+        <w:instrText xml:space="preserve"> PAGEREF _Toc450760542 \h </w:instrText>
       </w:r>
       <w:r>
         <w:rPr>
@@ -2491,7 +2503,7 @@
         <w:rPr>
           <w:noProof/>
         </w:rPr>
-        <w:t>8</w:t>
+        <w:t>10</w:t>
       </w:r>
       <w:r>
         <w:rPr>
@@ -2556,7 +2568,7 @@
         <w:rPr>
           <w:noProof/>
         </w:rPr>
-        <w:instrText xml:space="preserve"> PAGEREF _Toc450058411 \h </w:instrText>
+        <w:instrText xml:space="preserve"> PAGEREF _Toc450760543 \h </w:instrText>
       </w:r>
       <w:r>
         <w:rPr>
@@ -2573,7 +2585,7 @@
         <w:rPr>
           <w:noProof/>
         </w:rPr>
-        <w:t>8</w:t>
+        <w:t>10</w:t>
       </w:r>
       <w:r>
         <w:rPr>
@@ -2597,6 +2609,8 @@
         </w:rPr>
         <w:fldChar w:fldCharType="end"/>
       </w:r>
+      <w:bookmarkStart w:id="0" w:name="_GoBack"/>
+      <w:bookmarkEnd w:id="0"/>
       <w:r>
         <w:rPr>
           <w:lang w:val="pt-BR"/>
@@ -2647,7 +2661,7 @@
       </w:pPr>
       <w:bookmarkStart w:id="1" w:name="_Toc456600917"/>
       <w:bookmarkStart w:id="2" w:name="_Toc456598586"/>
-      <w:bookmarkStart w:id="3" w:name="_Toc450058401"/>
+      <w:bookmarkStart w:id="3" w:name="_Toc450760533"/>
       <w:r>
         <w:rPr>
           <w:sz w:val="20"/>
@@ -2712,7 +2726,7 @@
       </w:pPr>
       <w:bookmarkStart w:id="4" w:name="_Toc456600918"/>
       <w:bookmarkStart w:id="5" w:name="_Toc456598587"/>
-      <w:bookmarkStart w:id="6" w:name="_Toc450058402"/>
+      <w:bookmarkStart w:id="6" w:name="_Toc450760534"/>
       <w:r>
         <w:rPr>
           <w:lang w:val="pt-BR"/>
@@ -2748,7 +2762,7 @@
       </w:pPr>
       <w:bookmarkStart w:id="7" w:name="_Toc456600919"/>
       <w:bookmarkStart w:id="8" w:name="_Toc456598588"/>
-      <w:bookmarkStart w:id="9" w:name="_Toc450058403"/>
+      <w:bookmarkStart w:id="9" w:name="_Toc450760535"/>
       <w:r>
         <w:rPr>
           <w:lang w:val="pt-BR"/>
@@ -2764,65 +2778,7 @@
         <w:pStyle w:val="InfoBlue"/>
       </w:pPr>
       <w:r>
-        <w:t>Track Master Run é um jogo de corrida diferente do que a maioria está acostumado, pois nesse jogo você não controla o carro em si, mas sim durante a corrida, você escolhe o que fazer, por exemplo, se vai acionar o nitro ou não, se for preciso trocar o pneu o jogador pode escolher se naquela v</w:t>
-      </w:r>
-      <w:r>
-        <w:t>olta ele realiza a troca ou não</w:t>
-      </w:r>
-      <w:r>
-        <w:t>.</w:t>
-      </w:r>
-    </w:p>
-    <w:p>
-      <w:pPr>
-        <w:pStyle w:val="InfoBlue"/>
-      </w:pPr>
-      <w:r>
-        <w:t xml:space="preserve">O jogador avança na história vencendo a temporada de corridas, um total de 10 corridas por pista, que por sua vez se divide em 3 pistas no total. A cada corrida de cada pista o nível de dificuldade aumenta. </w:t>
-      </w:r>
-    </w:p>
-    <w:p>
-      <w:pPr>
-        <w:pStyle w:val="InfoBlue"/>
-      </w:pPr>
-      <w:r>
-        <w:t>O jogador deve vencer as corridas a princípio e ir melhorando como piloto no jogo, pois em determinada parte ele irá ter um rival e uma surpresa ao fim de toda temporada</w:t>
-      </w:r>
-      <w:r>
-        <w:t>,</w:t>
-      </w:r>
-      <w:r>
-        <w:t xml:space="preserve"> se ganhar é claro.</w:t>
-      </w:r>
-    </w:p>
-    <w:p>
-      <w:pPr>
-        <w:pStyle w:val="InfoBlue"/>
-      </w:pPr>
-      <w:r>
-        <w:t>A cada vitória o jogador acumula pontos de corrida, pontos de experiência e dinheiro que podem ser trocadas por itens util</w:t>
-      </w:r>
-      <w:r>
-        <w:t>izáveis</w:t>
-      </w:r>
-      <w:r>
-        <w:t xml:space="preserve"> e habilidades.</w:t>
-      </w:r>
-    </w:p>
-    <w:p>
-      <w:pPr>
-        <w:pStyle w:val="InfoBlue"/>
-      </w:pPr>
-      <w:r>
-        <w:t>Para vencer é preciso obter a maior pontuação de todas as pistas.</w:t>
-      </w:r>
-    </w:p>
-    <w:p>
-      <w:pPr>
-        <w:pStyle w:val="InfoBlue"/>
-      </w:pPr>
-      <w:r>
-        <w:t>A condição de derrota é obter a pontuação mais baixa ao final de todas as pistas.</w:t>
+        <w:t>O presente documento irá abordar a perspectiva de como o jogador irá vivenciar o jogo e as regras de como deve acontecer.</w:t>
       </w:r>
     </w:p>
     <w:p>
@@ -2842,7 +2798,7 @@
       </w:pPr>
       <w:bookmarkStart w:id="10" w:name="_Toc456600921"/>
       <w:bookmarkStart w:id="11" w:name="_Toc456598590"/>
-      <w:bookmarkStart w:id="12" w:name="_Toc450058404"/>
+      <w:bookmarkStart w:id="12" w:name="_Toc450760536"/>
       <w:r>
         <w:rPr>
           <w:lang w:val="pt-BR"/>
@@ -2887,7 +2843,7 @@
           <w:lang w:val="pt-BR"/>
         </w:rPr>
       </w:pPr>
-      <w:bookmarkStart w:id="13" w:name="_Toc450058405"/>
+      <w:bookmarkStart w:id="13" w:name="_Toc450760537"/>
       <w:r>
         <w:rPr>
           <w:lang w:val="pt-BR"/>
@@ -2973,7 +2929,7 @@
       </w:pPr>
       <w:bookmarkStart w:id="14" w:name="_Toc456600922"/>
       <w:bookmarkStart w:id="15" w:name="_Toc456598591"/>
-      <w:bookmarkStart w:id="16" w:name="_Toc450058406"/>
+      <w:bookmarkStart w:id="16" w:name="_Toc450760538"/>
       <w:r>
         <w:rPr>
           <w:lang w:val="pt-BR"/>
@@ -2989,8 +2945,71 @@
         <w:pStyle w:val="InfoBlue"/>
       </w:pPr>
       <w:r>
-        <w:t>O presente documento irá abordar a perspectiva de como o jogador irá vivenciar o jogo e as regras de como deve acontecer.</w:t>
-      </w:r>
+        <w:t>Track Master Run é um jogo de corrida diferente do que a maioria está acostumado, pois nesse jogo você não controla o carro em si, mas sim durante a corrida, você escolhe o que fazer, por exemplo, se vai acionar o nitro ou não, se for preciso trocar o pneu o jogador pode escolher se naquela v</w:t>
+      </w:r>
+      <w:r>
+        <w:t>olta ele realiza a troca ou não</w:t>
+      </w:r>
+      <w:r>
+        <w:t>.</w:t>
+      </w:r>
+    </w:p>
+    <w:p>
+      <w:pPr>
+        <w:pStyle w:val="InfoBlue"/>
+      </w:pPr>
+      <w:r>
+        <w:t xml:space="preserve">O jogador avança na história vencendo a temporada de corridas, um total de 10 corridas por pista, que por sua vez se divide em 3 pistas no total. A cada corrida de cada pista o nível de dificuldade aumenta. </w:t>
+      </w:r>
+    </w:p>
+    <w:p>
+      <w:pPr>
+        <w:pStyle w:val="InfoBlue"/>
+      </w:pPr>
+      <w:r>
+        <w:t>O jogador deve vencer as corridas a princípio e ir melhorando como piloto no jogo, pois em determinada parte ele irá ter um rival e uma surpresa ao fim de toda temporada</w:t>
+      </w:r>
+      <w:r>
+        <w:t>,</w:t>
+      </w:r>
+      <w:r>
+        <w:t xml:space="preserve"> se ganhar é claro.</w:t>
+      </w:r>
+    </w:p>
+    <w:p>
+      <w:pPr>
+        <w:pStyle w:val="InfoBlue"/>
+      </w:pPr>
+      <w:r>
+        <w:t>A cada vitória o jogador acumula pontos de corrida, pontos de experiência e dinheiro que podem ser trocadas por itens util</w:t>
+      </w:r>
+      <w:r>
+        <w:t>izáveis</w:t>
+      </w:r>
+      <w:r>
+        <w:t xml:space="preserve"> e habilidades.</w:t>
+      </w:r>
+    </w:p>
+    <w:p>
+      <w:pPr>
+        <w:pStyle w:val="InfoBlue"/>
+      </w:pPr>
+      <w:r>
+        <w:t>Para vencer é preciso obter a maior pontuação de todas as pistas.</w:t>
+      </w:r>
+    </w:p>
+    <w:p>
+      <w:pPr>
+        <w:pStyle w:val="InfoBlue"/>
+      </w:pPr>
+      <w:r>
+        <w:t>A condição de derrota é obter a pontuação mais baixa ao final de todas as pistas.</w:t>
+      </w:r>
+    </w:p>
+    <w:p>
+      <w:pPr>
+        <w:pStyle w:val="InfoBlue"/>
+      </w:pPr>
     </w:p>
     <w:p>
       <w:pPr>
@@ -3002,7 +3021,7 @@
           <w:lang w:val="pt-BR"/>
         </w:rPr>
       </w:pPr>
-      <w:bookmarkStart w:id="17" w:name="_Toc450058407"/>
+      <w:bookmarkStart w:id="17" w:name="_Toc450760539"/>
       <w:r>
         <w:rPr>
           <w:sz w:val="20"/>
@@ -3027,7 +3046,7 @@
           <w:lang w:val="pt-BR"/>
         </w:rPr>
       </w:pPr>
-      <w:bookmarkStart w:id="18" w:name="_Toc450058408"/>
+      <w:bookmarkStart w:id="18" w:name="_Toc450760540"/>
       <w:r>
         <w:rPr>
           <w:lang w:val="pt-BR"/>
@@ -3091,14 +3110,104 @@
           <w:rFonts w:ascii="Arial" w:hAnsi="Arial" w:cs="Arial"/>
           <w:lang w:val="pt-BR"/>
         </w:rPr>
-        <w:t>O Jogo deve</w:t>
-      </w:r>
-      <w:r>
-        <w:rPr>
-          <w:rFonts w:ascii="Arial" w:hAnsi="Arial" w:cs="Arial"/>
-          <w:lang w:val="pt-BR"/>
-        </w:rPr>
-        <w:t xml:space="preserve"> ser acessado por qualquer pessoa a partir de 8 anos de idade.</w:t>
+        <w:t>Ao acessar o Jogo</w:t>
+      </w:r>
+      <w:r>
+        <w:rPr>
+          <w:rFonts w:ascii="Arial" w:hAnsi="Arial" w:cs="Arial"/>
+          <w:lang w:val="pt-BR"/>
+        </w:rPr>
+        <w:t xml:space="preserve"> deve</w:t>
+      </w:r>
+      <w:r>
+        <w:rPr>
+          <w:rFonts w:ascii="Arial" w:hAnsi="Arial" w:cs="Arial"/>
+          <w:lang w:val="pt-BR"/>
+        </w:rPr>
+        <w:t xml:space="preserve"> ser exibido primeiro a </w:t>
+      </w:r>
+      <w:proofErr w:type="spellStart"/>
+      <w:r>
+        <w:rPr>
+          <w:rFonts w:ascii="Arial" w:hAnsi="Arial" w:cs="Arial"/>
+          <w:lang w:val="pt-BR"/>
+        </w:rPr>
+        <w:t>Spla</w:t>
+      </w:r>
+      <w:r>
+        <w:rPr>
+          <w:rFonts w:ascii="Arial" w:hAnsi="Arial" w:cs="Arial"/>
+          <w:lang w:val="pt-BR"/>
+        </w:rPr>
+        <w:t>s</w:t>
+      </w:r>
+      <w:r>
+        <w:rPr>
+          <w:rFonts w:ascii="Arial" w:hAnsi="Arial" w:cs="Arial"/>
+          <w:lang w:val="pt-BR"/>
+        </w:rPr>
+        <w:t>h</w:t>
+      </w:r>
+      <w:proofErr w:type="spellEnd"/>
+      <w:r>
+        <w:rPr>
+          <w:rFonts w:ascii="Arial" w:hAnsi="Arial" w:cs="Arial"/>
+          <w:lang w:val="pt-BR"/>
+        </w:rPr>
+        <w:t xml:space="preserve"> </w:t>
+      </w:r>
+      <w:proofErr w:type="spellStart"/>
+      <w:r>
+        <w:rPr>
+          <w:rFonts w:ascii="Arial" w:hAnsi="Arial" w:cs="Arial"/>
+          <w:lang w:val="pt-BR"/>
+        </w:rPr>
+        <w:t>Screen</w:t>
+      </w:r>
+      <w:proofErr w:type="spellEnd"/>
+      <w:r>
+        <w:rPr>
+          <w:rFonts w:ascii="Arial" w:hAnsi="Arial" w:cs="Arial"/>
+          <w:lang w:val="pt-BR"/>
+        </w:rPr>
+        <w:t xml:space="preserve"> </w:t>
+      </w:r>
+      <w:r>
+        <w:rPr>
+          <w:rFonts w:ascii="Arial" w:hAnsi="Arial" w:cs="Arial"/>
+          <w:lang w:val="pt-BR"/>
+        </w:rPr>
+        <w:t xml:space="preserve">de carregamento do jogo, então o logo </w:t>
+      </w:r>
+      <w:r>
+        <w:rPr>
+          <w:rFonts w:ascii="Arial" w:hAnsi="Arial" w:cs="Arial"/>
+          <w:lang w:val="pt-BR"/>
+        </w:rPr>
+        <w:t xml:space="preserve">da empresa, depois </w:t>
+      </w:r>
+      <w:r>
+        <w:rPr>
+          <w:rFonts w:ascii="Arial" w:hAnsi="Arial" w:cs="Arial"/>
+          <w:lang w:val="pt-BR"/>
+        </w:rPr>
+        <w:t xml:space="preserve">o logo da </w:t>
+      </w:r>
+      <w:proofErr w:type="spellStart"/>
+      <w:r>
+        <w:rPr>
+          <w:rFonts w:ascii="Arial" w:hAnsi="Arial" w:cs="Arial"/>
+          <w:lang w:val="pt-BR"/>
+        </w:rPr>
+        <w:t>da</w:t>
+      </w:r>
+      <w:proofErr w:type="spellEnd"/>
+      <w:r>
+        <w:rPr>
+          <w:rFonts w:ascii="Arial" w:hAnsi="Arial" w:cs="Arial"/>
+          <w:lang w:val="pt-BR"/>
+        </w:rPr>
+        <w:t xml:space="preserve"> Universidade e então a Tela Inicial.</w:t>
       </w:r>
     </w:p>
     <w:p>
@@ -3116,7 +3225,7 @@
           <w:i/>
           <w:lang w:val="pt-BR"/>
         </w:rPr>
-        <w:t>&lt;Acesso ao Jogo2&gt;</w:t>
+        <w:t>&lt;Saída do Jogo&gt;</w:t>
       </w:r>
     </w:p>
     <w:p>
@@ -3132,144 +3241,7 @@
           <w:rFonts w:ascii="Arial" w:hAnsi="Arial" w:cs="Arial"/>
           <w:lang w:val="pt-BR"/>
         </w:rPr>
-        <w:t>Ao acessar o Jogo</w:t>
-      </w:r>
-      <w:r>
-        <w:rPr>
-          <w:rFonts w:ascii="Arial" w:hAnsi="Arial" w:cs="Arial"/>
-          <w:lang w:val="pt-BR"/>
-        </w:rPr>
-        <w:t xml:space="preserve"> deve</w:t>
-      </w:r>
-      <w:r>
-        <w:rPr>
-          <w:rFonts w:ascii="Arial" w:hAnsi="Arial" w:cs="Arial"/>
-          <w:lang w:val="pt-BR"/>
-        </w:rPr>
-        <w:t xml:space="preserve"> ser exibido primeiro a </w:t>
-      </w:r>
-      <w:proofErr w:type="spellStart"/>
-      <w:r>
-        <w:rPr>
-          <w:rFonts w:ascii="Arial" w:hAnsi="Arial" w:cs="Arial"/>
-          <w:lang w:val="pt-BR"/>
-        </w:rPr>
-        <w:t>Splah</w:t>
-      </w:r>
-      <w:proofErr w:type="spellEnd"/>
-      <w:r>
-        <w:rPr>
-          <w:rFonts w:ascii="Arial" w:hAnsi="Arial" w:cs="Arial"/>
-          <w:lang w:val="pt-BR"/>
-        </w:rPr>
-        <w:t xml:space="preserve"> </w:t>
-      </w:r>
-      <w:proofErr w:type="spellStart"/>
-      <w:r>
-        <w:rPr>
-          <w:rFonts w:ascii="Arial" w:hAnsi="Arial" w:cs="Arial"/>
-          <w:lang w:val="pt-BR"/>
-        </w:rPr>
-        <w:t>Screen</w:t>
-      </w:r>
-      <w:proofErr w:type="spellEnd"/>
-      <w:r>
-        <w:rPr>
-          <w:rFonts w:ascii="Arial" w:hAnsi="Arial" w:cs="Arial"/>
-          <w:lang w:val="pt-BR"/>
-        </w:rPr>
-        <w:t xml:space="preserve"> da empresa, depois da Universidade e então a Tela Inicial.</w:t>
-      </w:r>
-    </w:p>
-    <w:p>
-      <w:pPr>
-        <w:pStyle w:val="Corpodetexto"/>
-        <w:rPr>
-          <w:rFonts w:ascii="Arial" w:hAnsi="Arial" w:cs="Arial"/>
-          <w:i/>
-          <w:lang w:val="pt-BR"/>
-        </w:rPr>
-      </w:pPr>
-      <w:r>
-        <w:rPr>
-          <w:rFonts w:ascii="Arial" w:hAnsi="Arial" w:cs="Arial"/>
-          <w:i/>
-          <w:lang w:val="pt-BR"/>
-        </w:rPr>
-        <w:t>&lt;Saída do Jogo&gt;</w:t>
-      </w:r>
-    </w:p>
-    <w:p>
-      <w:pPr>
-        <w:pStyle w:val="Corpodetexto"/>
-        <w:rPr>
-          <w:rFonts w:ascii="Arial" w:hAnsi="Arial" w:cs="Arial"/>
-          <w:lang w:val="pt-BR"/>
-        </w:rPr>
-      </w:pPr>
-      <w:r>
-        <w:rPr>
-          <w:rFonts w:ascii="Arial" w:hAnsi="Arial" w:cs="Arial"/>
-          <w:lang w:val="pt-BR"/>
-        </w:rPr>
         <w:t>A qualquer momento, ao clicar no botão de fechar o Jogo deve exibir um pop-up perguntando se o jogador deseja realmente sair.</w:t>
-      </w:r>
-    </w:p>
-    <w:p>
-      <w:pPr>
-        <w:pStyle w:val="Corpodetexto"/>
-        <w:rPr>
-          <w:rFonts w:ascii="Arial" w:hAnsi="Arial" w:cs="Arial"/>
-          <w:i/>
-          <w:lang w:val="pt-BR"/>
-        </w:rPr>
-      </w:pPr>
-      <w:r>
-        <w:rPr>
-          <w:rFonts w:ascii="Arial" w:hAnsi="Arial" w:cs="Arial"/>
-          <w:i/>
-          <w:lang w:val="pt-BR"/>
-        </w:rPr>
-        <w:t>&lt;Saída do Jogo</w:t>
-      </w:r>
-      <w:r>
-        <w:rPr>
-          <w:rFonts w:ascii="Arial" w:hAnsi="Arial" w:cs="Arial"/>
-          <w:i/>
-          <w:lang w:val="pt-BR"/>
-        </w:rPr>
-        <w:t>2</w:t>
-      </w:r>
-      <w:r>
-        <w:rPr>
-          <w:rFonts w:ascii="Arial" w:hAnsi="Arial" w:cs="Arial"/>
-          <w:i/>
-          <w:lang w:val="pt-BR"/>
-        </w:rPr>
-        <w:t>&gt;</w:t>
-      </w:r>
-    </w:p>
-    <w:p>
-      <w:pPr>
-        <w:pStyle w:val="Corpodetexto"/>
-        <w:rPr>
-          <w:rFonts w:ascii="Arial" w:hAnsi="Arial" w:cs="Arial"/>
-          <w:lang w:val="pt-BR"/>
-        </w:rPr>
-      </w:pPr>
-      <w:r>
-        <w:rPr>
-          <w:rFonts w:ascii="Arial" w:hAnsi="Arial" w:cs="Arial"/>
-          <w:lang w:val="pt-BR"/>
-        </w:rPr>
-        <w:t xml:space="preserve">Em celulares com botão de voltar disponível, dentro das telas Inicial e Menu Principal, se for pressionado o botão voltar, o jogo deve exibir um pop-up </w:t>
-      </w:r>
-      <w:r>
-        <w:rPr>
-          <w:rFonts w:ascii="Arial" w:hAnsi="Arial" w:cs="Arial"/>
-          <w:lang w:val="pt-BR"/>
-        </w:rPr>
-        <w:t>perguntando se o jogador deseja realmente sair.</w:t>
       </w:r>
     </w:p>
     <w:p>
@@ -3289,26 +3261,184 @@
           <w:lang w:val="pt-BR"/>
         </w:rPr>
       </w:pPr>
-      <w:bookmarkStart w:id="19" w:name="_Toc450058409"/>
-      <w:r>
-        <w:rPr>
-          <w:lang w:val="pt-BR"/>
-        </w:rPr>
-        <w:t>&lt;</w:t>
-      </w:r>
-      <w:r>
-        <w:rPr>
-          <w:lang w:val="pt-BR"/>
-        </w:rPr>
-        <w:t>Acessos dos Menus</w:t>
-      </w:r>
-      <w:r>
-        <w:rPr>
+      <w:bookmarkStart w:id="19" w:name="_Toc450760541"/>
+      <w:r>
+        <w:rPr>
+          <w:lang w:val="pt-BR"/>
+        </w:rPr>
+        <w:t>&lt;Acessos dos Menus&gt;</w:t>
+      </w:r>
+      <w:bookmarkEnd w:id="19"/>
+    </w:p>
+    <w:p>
+      <w:pPr>
+        <w:pStyle w:val="Corpodetexto"/>
+        <w:rPr>
+          <w:rFonts w:ascii="Arial" w:hAnsi="Arial" w:cs="Arial"/>
+          <w:i/>
+          <w:lang w:val="pt-BR"/>
+        </w:rPr>
+      </w:pPr>
+      <w:r>
+        <w:rPr>
+          <w:rFonts w:ascii="Arial" w:hAnsi="Arial" w:cs="Arial"/>
+          <w:i/>
+          <w:lang w:val="pt-BR"/>
+        </w:rPr>
+        <w:t xml:space="preserve">&lt;Acessar menu </w:t>
+      </w:r>
+      <w:r>
+        <w:rPr>
+          <w:rFonts w:ascii="Arial" w:hAnsi="Arial" w:cs="Arial"/>
+          <w:i/>
+          <w:lang w:val="pt-BR"/>
+        </w:rPr>
+        <w:t>Principal</w:t>
+      </w:r>
+      <w:r>
+        <w:rPr>
+          <w:rFonts w:ascii="Arial" w:hAnsi="Arial" w:cs="Arial"/>
+          <w:i/>
           <w:lang w:val="pt-BR"/>
         </w:rPr>
         <w:t>&gt;</w:t>
       </w:r>
-      <w:bookmarkEnd w:id="19"/>
+    </w:p>
+    <w:p>
+      <w:pPr>
+        <w:pStyle w:val="PargrafodaLista"/>
+        <w:tabs>
+          <w:tab w:val="left" w:pos="7672"/>
+        </w:tabs>
+        <w:ind w:left="0" w:firstLine="360"/>
+        <w:rPr>
+          <w:sz w:val="24"/>
+          <w:lang w:val="pt-BR"/>
+        </w:rPr>
+      </w:pPr>
+      <w:r>
+        <w:rPr>
+          <w:sz w:val="24"/>
+          <w:lang w:val="pt-BR"/>
+        </w:rPr>
+        <w:t>Ao ser carregado</w:t>
+      </w:r>
+      <w:r>
+        <w:rPr>
+          <w:sz w:val="24"/>
+          <w:lang w:val="pt-BR"/>
+        </w:rPr>
+        <w:t>,</w:t>
+      </w:r>
+      <w:r>
+        <w:rPr>
+          <w:sz w:val="24"/>
+          <w:lang w:val="pt-BR"/>
+        </w:rPr>
+        <w:t xml:space="preserve"> o jogo irá exibir o Menu principal, conforme abaixo:</w:t>
+      </w:r>
+    </w:p>
+    <w:p>
+      <w:pPr>
+        <w:pStyle w:val="PargrafodaLista"/>
+        <w:tabs>
+          <w:tab w:val="left" w:pos="7672"/>
+        </w:tabs>
+        <w:ind w:left="360"/>
+        <w:rPr>
+          <w:sz w:val="24"/>
+          <w:lang w:val="pt-BR"/>
+        </w:rPr>
+      </w:pPr>
+      <w:r>
+        <w:rPr>
+          <w:noProof/>
+          <w:sz w:val="24"/>
+          <w:lang w:val="pt-BR" w:eastAsia="pt-BR"/>
+        </w:rPr>
+        <w:drawing>
+          <wp:inline distT="0" distB="0" distL="0" distR="0" wp14:anchorId="76C33778" wp14:editId="3A33EC3B">
+            <wp:extent cx="3055161" cy="2520000"/>
+            <wp:effectExtent l="0" t="0" r="0" b="0"/>
+            <wp:docPr id="5" name="Imagem 5" descr="C:\Users\Rodolfo\Google Drive\TCC\CCI - Nilton e Rodolfo\Telas_Storybird (2)\Telas_Storybird\Tela Inicial-Sair.jpg"/>
+            <wp:cNvGraphicFramePr>
+              <a:graphicFrameLocks xmlns:a="http://schemas.openxmlformats.org/drawingml/2006/main" noChangeAspect="1"/>
+            </wp:cNvGraphicFramePr>
+            <a:graphic xmlns:a="http://schemas.openxmlformats.org/drawingml/2006/main">
+              <a:graphicData uri="http://schemas.openxmlformats.org/drawingml/2006/picture">
+                <pic:pic xmlns:pic="http://schemas.openxmlformats.org/drawingml/2006/picture">
+                  <pic:nvPicPr>
+                    <pic:cNvPr id="0" name="Picture 2" descr="C:\Users\Rodolfo\Google Drive\TCC\CCI - Nilton e Rodolfo\Telas_Storybird (2)\Telas_Storybird\Tela Inicial-Sair.jpg"/>
+                    <pic:cNvPicPr>
+                      <a:picLocks noChangeAspect="1" noChangeArrowheads="1"/>
+                    </pic:cNvPicPr>
+                  </pic:nvPicPr>
+                  <pic:blipFill>
+                    <a:blip r:embed="rId8" cstate="print">
+                      <a:extLst>
+                        <a:ext uri="{28A0092B-C50C-407E-A947-70E740481C1C}">
+                          <a14:useLocalDpi xmlns:a14="http://schemas.microsoft.com/office/drawing/2010/main" val="0"/>
+                        </a:ext>
+                      </a:extLst>
+                    </a:blip>
+                    <a:srcRect/>
+                    <a:stretch>
+                      <a:fillRect/>
+                    </a:stretch>
+                  </pic:blipFill>
+                  <pic:spPr bwMode="auto">
+                    <a:xfrm>
+                      <a:off x="0" y="0"/>
+                      <a:ext cx="3055161" cy="2520000"/>
+                    </a:xfrm>
+                    <a:prstGeom prst="rect">
+                      <a:avLst/>
+                    </a:prstGeom>
+                    <a:noFill/>
+                    <a:ln>
+                      <a:noFill/>
+                    </a:ln>
+                  </pic:spPr>
+                </pic:pic>
+              </a:graphicData>
+            </a:graphic>
+          </wp:inline>
+        </w:drawing>
+      </w:r>
+    </w:p>
+    <w:p>
+      <w:pPr>
+        <w:pStyle w:val="PargrafodaLista"/>
+        <w:tabs>
+          <w:tab w:val="left" w:pos="7672"/>
+        </w:tabs>
+        <w:ind w:left="360"/>
+        <w:rPr>
+          <w:sz w:val="24"/>
+          <w:lang w:val="pt-BR"/>
+        </w:rPr>
+      </w:pPr>
+      <w:r>
+        <w:rPr>
+          <w:sz w:val="24"/>
+          <w:lang w:val="pt-BR"/>
+        </w:rPr>
+        <w:t xml:space="preserve">Como demonstrado acima, ao clicar em Sair, será exibido um pop-up perguntando se o jogador deseja </w:t>
+      </w:r>
+      <w:r>
+        <w:rPr>
+          <w:sz w:val="24"/>
+          <w:lang w:val="pt-BR"/>
+        </w:rPr>
+        <w:t xml:space="preserve">realmente </w:t>
+      </w:r>
+      <w:r>
+        <w:rPr>
+          <w:sz w:val="24"/>
+          <w:lang w:val="pt-BR"/>
+        </w:rPr>
+        <w:t>sair do jogo.</w:t>
+      </w:r>
     </w:p>
     <w:p>
       <w:pPr>
@@ -3319,13 +3449,23 @@
           <w:lang w:val="pt-BR"/>
         </w:rPr>
       </w:pPr>
+      <w:proofErr w:type="gramStart"/>
       <w:r>
         <w:rPr>
           <w:rFonts w:ascii="Arial" w:hAnsi="Arial" w:cs="Arial"/>
           <w:i/>
           <w:lang w:val="pt-BR"/>
         </w:rPr>
-        <w:t>&lt;Acesso ao menu de Crédito&gt;</w:t>
+        <w:t>&lt;Acessar</w:t>
+      </w:r>
+      <w:proofErr w:type="gramEnd"/>
+      <w:r>
+        <w:rPr>
+          <w:rFonts w:ascii="Arial" w:hAnsi="Arial" w:cs="Arial"/>
+          <w:i/>
+          <w:lang w:val="pt-BR"/>
+        </w:rPr>
+        <w:t xml:space="preserve"> menu de Corrida&gt;</w:t>
       </w:r>
     </w:p>
     <w:p>
@@ -3341,7 +3481,119 @@
           <w:rFonts w:ascii="Arial" w:hAnsi="Arial" w:cs="Arial"/>
           <w:lang w:val="pt-BR"/>
         </w:rPr>
-        <w:t>O jogador só deve acessar os créditos através da opção Créditos no menu Principal.</w:t>
+        <w:t>O jogador só deve acessar o menu de corrida através d</w:t>
+      </w:r>
+      <w:r>
+        <w:rPr>
+          <w:rFonts w:ascii="Arial" w:hAnsi="Arial" w:cs="Arial"/>
+          <w:lang w:val="pt-BR"/>
+        </w:rPr>
+        <w:t xml:space="preserve">a </w:t>
+      </w:r>
+      <w:proofErr w:type="gramStart"/>
+      <w:r>
+        <w:rPr>
+          <w:rFonts w:ascii="Arial" w:hAnsi="Arial" w:cs="Arial"/>
+          <w:lang w:val="pt-BR"/>
+        </w:rPr>
+        <w:t>opção Jogar</w:t>
+      </w:r>
+      <w:proofErr w:type="gramEnd"/>
+      <w:r>
+        <w:rPr>
+          <w:rFonts w:ascii="Arial" w:hAnsi="Arial" w:cs="Arial"/>
+          <w:lang w:val="pt-BR"/>
+        </w:rPr>
+        <w:t xml:space="preserve"> no menu Principal, conforme detalhado abaixo:</w:t>
+      </w:r>
+    </w:p>
+    <w:p>
+      <w:pPr>
+        <w:pStyle w:val="PargrafodaLista"/>
+        <w:tabs>
+          <w:tab w:val="left" w:pos="7672"/>
+        </w:tabs>
+        <w:ind w:left="360"/>
+        <w:rPr>
+          <w:sz w:val="24"/>
+          <w:lang w:val="pt-BR"/>
+        </w:rPr>
+      </w:pPr>
+      <w:r>
+        <w:rPr>
+          <w:sz w:val="24"/>
+          <w:lang w:val="pt-BR"/>
+        </w:rPr>
+        <w:t>Ao selecionar jogar será exibida a seguinte tela:</w:t>
+      </w:r>
+    </w:p>
+    <w:p>
+      <w:pPr>
+        <w:pStyle w:val="PargrafodaLista"/>
+        <w:tabs>
+          <w:tab w:val="left" w:pos="7672"/>
+        </w:tabs>
+        <w:ind w:left="360"/>
+        <w:rPr>
+          <w:sz w:val="24"/>
+          <w:lang w:val="pt-BR"/>
+        </w:rPr>
+      </w:pPr>
+      <w:r>
+        <w:rPr>
+          <w:noProof/>
+          <w:sz w:val="24"/>
+          <w:lang w:val="pt-BR" w:eastAsia="pt-BR"/>
+        </w:rPr>
+        <w:lastRenderedPageBreak/>
+        <w:drawing>
+          <wp:inline distT="0" distB="0" distL="0" distR="0" wp14:anchorId="74FA742A" wp14:editId="47475C34">
+            <wp:extent cx="4014760" cy="2520000"/>
+            <wp:effectExtent l="0" t="0" r="5080" b="0"/>
+            <wp:docPr id="6" name="Imagem 6" descr="C:\Users\Rodolfo\Google Drive\TCC\CCI - Nilton e Rodolfo\Telas_Storybird (2)\Telas_Storybird\Modo.jpg"/>
+            <wp:cNvGraphicFramePr>
+              <a:graphicFrameLocks xmlns:a="http://schemas.openxmlformats.org/drawingml/2006/main" noChangeAspect="1"/>
+            </wp:cNvGraphicFramePr>
+            <a:graphic xmlns:a="http://schemas.openxmlformats.org/drawingml/2006/main">
+              <a:graphicData uri="http://schemas.openxmlformats.org/drawingml/2006/picture">
+                <pic:pic xmlns:pic="http://schemas.openxmlformats.org/drawingml/2006/picture">
+                  <pic:nvPicPr>
+                    <pic:cNvPr id="0" name="Picture 3" descr="C:\Users\Rodolfo\Google Drive\TCC\CCI - Nilton e Rodolfo\Telas_Storybird (2)\Telas_Storybird\Modo.jpg"/>
+                    <pic:cNvPicPr>
+                      <a:picLocks noChangeAspect="1" noChangeArrowheads="1"/>
+                    </pic:cNvPicPr>
+                  </pic:nvPicPr>
+                  <pic:blipFill>
+                    <a:blip r:embed="rId9">
+                      <a:extLst>
+                        <a:ext uri="{28A0092B-C50C-407E-A947-70E740481C1C}">
+                          <a14:useLocalDpi xmlns:a14="http://schemas.microsoft.com/office/drawing/2010/main" val="0"/>
+                        </a:ext>
+                      </a:extLst>
+                    </a:blip>
+                    <a:srcRect/>
+                    <a:stretch>
+                      <a:fillRect/>
+                    </a:stretch>
+                  </pic:blipFill>
+                  <pic:spPr bwMode="auto">
+                    <a:xfrm>
+                      <a:off x="0" y="0"/>
+                      <a:ext cx="4014760" cy="2520000"/>
+                    </a:xfrm>
+                    <a:prstGeom prst="rect">
+                      <a:avLst/>
+                    </a:prstGeom>
+                    <a:noFill/>
+                    <a:ln>
+                      <a:noFill/>
+                    </a:ln>
+                  </pic:spPr>
+                </pic:pic>
+              </a:graphicData>
+            </a:graphic>
+          </wp:inline>
+        </w:drawing>
       </w:r>
     </w:p>
     <w:p>
@@ -3353,23 +3605,47 @@
           <w:lang w:val="pt-BR"/>
         </w:rPr>
       </w:pPr>
-      <w:proofErr w:type="gramStart"/>
       <w:r>
         <w:rPr>
           <w:rFonts w:ascii="Arial" w:hAnsi="Arial" w:cs="Arial"/>
           <w:i/>
           <w:lang w:val="pt-BR"/>
         </w:rPr>
-        <w:t>&lt;Acessar</w:t>
-      </w:r>
-      <w:proofErr w:type="gramEnd"/>
-      <w:r>
+        <w:t>&lt;Acesso às Pistas&gt;</w:t>
+      </w:r>
+    </w:p>
+    <w:p>
+      <w:pPr>
+        <w:pStyle w:val="Corpodetexto"/>
+        <w:rPr>
+          <w:rFonts w:ascii="Arial" w:hAnsi="Arial" w:cs="Arial"/>
+          <w:lang w:val="pt-BR"/>
+        </w:rPr>
+      </w:pPr>
+      <w:r>
+        <w:rPr>
+          <w:rFonts w:ascii="Arial" w:hAnsi="Arial" w:cs="Arial"/>
+          <w:lang w:val="pt-BR"/>
+        </w:rPr>
+        <w:t>O jogador deve acessar somente uma pista por vez.</w:t>
+      </w:r>
+    </w:p>
+    <w:p>
+      <w:pPr>
+        <w:pStyle w:val="Corpodetexto"/>
         <w:rPr>
           <w:rFonts w:ascii="Arial" w:hAnsi="Arial" w:cs="Arial"/>
           <w:i/>
           <w:lang w:val="pt-BR"/>
         </w:rPr>
-        <w:t xml:space="preserve"> menu de Corrida&gt;</w:t>
+      </w:pPr>
+      <w:r>
+        <w:rPr>
+          <w:rFonts w:ascii="Arial" w:hAnsi="Arial" w:cs="Arial"/>
+          <w:i/>
+          <w:lang w:val="pt-BR"/>
+        </w:rPr>
+        <w:t>&lt;Acesso às Pistas2&gt;</w:t>
       </w:r>
     </w:p>
     <w:p>
@@ -3385,23 +3661,138 @@
           <w:rFonts w:ascii="Arial" w:hAnsi="Arial" w:cs="Arial"/>
           <w:lang w:val="pt-BR"/>
         </w:rPr>
-        <w:t xml:space="preserve">O jogador só deve acessar o menu de corrida através da </w:t>
-      </w:r>
-      <w:proofErr w:type="gramStart"/>
-      <w:r>
-        <w:rPr>
-          <w:rFonts w:ascii="Arial" w:hAnsi="Arial" w:cs="Arial"/>
-          <w:lang w:val="pt-BR"/>
-        </w:rPr>
-        <w:t>opção Jogar</w:t>
-      </w:r>
-      <w:proofErr w:type="gramEnd"/>
-      <w:r>
-        <w:rPr>
-          <w:rFonts w:ascii="Arial" w:hAnsi="Arial" w:cs="Arial"/>
-          <w:lang w:val="pt-BR"/>
-        </w:rPr>
-        <w:t xml:space="preserve"> no menu Principal.</w:t>
+        <w:t>O menu de seleção de pistas deve ser desenvolvido em uma tela de fundo estático e com as opções das pistas em slide onde deve aparecer o mapa, o nome e a descrição.</w:t>
+      </w:r>
+    </w:p>
+    <w:p>
+      <w:pPr>
+        <w:pStyle w:val="PargrafodaLista"/>
+        <w:tabs>
+          <w:tab w:val="left" w:pos="7672"/>
+        </w:tabs>
+        <w:ind w:left="360"/>
+        <w:rPr>
+          <w:sz w:val="24"/>
+          <w:lang w:val="pt-BR"/>
+        </w:rPr>
+      </w:pPr>
+      <w:r>
+        <w:rPr>
+          <w:noProof/>
+          <w:sz w:val="24"/>
+          <w:lang w:val="pt-BR" w:eastAsia="pt-BR"/>
+        </w:rPr>
+        <w:drawing>
+          <wp:inline distT="0" distB="0" distL="0" distR="0" wp14:anchorId="17A914EE" wp14:editId="4C94A05D">
+            <wp:extent cx="3360985" cy="2520000"/>
+            <wp:effectExtent l="0" t="0" r="0" b="0"/>
+            <wp:docPr id="8" name="Imagem 8" descr="C:\Users\Rodolfo\Google Drive\TCC\CCI - Nilton e Rodolfo\Telas_Storybird (2)\Telas_Storybird\Pistas.jpg"/>
+            <wp:cNvGraphicFramePr>
+              <a:graphicFrameLocks xmlns:a="http://schemas.openxmlformats.org/drawingml/2006/main" noChangeAspect="1"/>
+            </wp:cNvGraphicFramePr>
+            <a:graphic xmlns:a="http://schemas.openxmlformats.org/drawingml/2006/main">
+              <a:graphicData uri="http://schemas.openxmlformats.org/drawingml/2006/picture">
+                <pic:pic xmlns:pic="http://schemas.openxmlformats.org/drawingml/2006/picture">
+                  <pic:nvPicPr>
+                    <pic:cNvPr id="0" name="Picture 4" descr="C:\Users\Rodolfo\Google Drive\TCC\CCI - Nilton e Rodolfo\Telas_Storybird (2)\Telas_Storybird\Pistas.jpg"/>
+                    <pic:cNvPicPr>
+                      <a:picLocks noChangeAspect="1" noChangeArrowheads="1"/>
+                    </pic:cNvPicPr>
+                  </pic:nvPicPr>
+                  <pic:blipFill>
+                    <a:blip r:embed="rId10" cstate="print">
+                      <a:extLst>
+                        <a:ext uri="{28A0092B-C50C-407E-A947-70E740481C1C}">
+                          <a14:useLocalDpi xmlns:a14="http://schemas.microsoft.com/office/drawing/2010/main" val="0"/>
+                        </a:ext>
+                      </a:extLst>
+                    </a:blip>
+                    <a:srcRect/>
+                    <a:stretch>
+                      <a:fillRect/>
+                    </a:stretch>
+                  </pic:blipFill>
+                  <pic:spPr bwMode="auto">
+                    <a:xfrm>
+                      <a:off x="0" y="0"/>
+                      <a:ext cx="3360985" cy="2520000"/>
+                    </a:xfrm>
+                    <a:prstGeom prst="rect">
+                      <a:avLst/>
+                    </a:prstGeom>
+                    <a:noFill/>
+                    <a:ln>
+                      <a:noFill/>
+                    </a:ln>
+                  </pic:spPr>
+                </pic:pic>
+              </a:graphicData>
+            </a:graphic>
+          </wp:inline>
+        </w:drawing>
+      </w:r>
+    </w:p>
+    <w:p>
+      <w:pPr>
+        <w:pStyle w:val="PargrafodaLista"/>
+        <w:tabs>
+          <w:tab w:val="left" w:pos="7672"/>
+        </w:tabs>
+        <w:ind w:left="360"/>
+        <w:rPr>
+          <w:sz w:val="24"/>
+          <w:lang w:val="pt-BR"/>
+        </w:rPr>
+      </w:pPr>
+      <w:r>
+        <w:rPr>
+          <w:sz w:val="24"/>
+          <w:lang w:val="pt-BR"/>
+        </w:rPr>
+        <w:t>Esboço da tela o</w:t>
+      </w:r>
+      <w:r>
+        <w:rPr>
+          <w:sz w:val="24"/>
+          <w:lang w:val="pt-BR"/>
+        </w:rPr>
+        <w:t>nde o jogador irá escolher a pista para correr.</w:t>
+      </w:r>
+    </w:p>
+    <w:p>
+      <w:pPr>
+        <w:pStyle w:val="PargrafodaLista"/>
+        <w:tabs>
+          <w:tab w:val="left" w:pos="7672"/>
+        </w:tabs>
+        <w:ind w:left="360"/>
+        <w:rPr>
+          <w:sz w:val="24"/>
+          <w:lang w:val="pt-BR"/>
+        </w:rPr>
+      </w:pPr>
+      <w:r>
+        <w:rPr>
+          <w:sz w:val="24"/>
+          <w:lang w:val="pt-BR"/>
+        </w:rPr>
+        <w:t xml:space="preserve">Escolhendo a pista, ele será direcionado para uma tela de seleção de </w:t>
+      </w:r>
+      <w:proofErr w:type="spellStart"/>
+      <w:r>
+        <w:rPr>
+          <w:sz w:val="24"/>
+          <w:lang w:val="pt-BR"/>
+        </w:rPr>
+        <w:t>power-ups</w:t>
+      </w:r>
+      <w:proofErr w:type="spellEnd"/>
+      <w:r>
+        <w:rPr>
+          <w:sz w:val="24"/>
+          <w:lang w:val="pt-BR"/>
+        </w:rPr>
+        <w:t>, que ainda está por desenvolver.</w:t>
       </w:r>
     </w:p>
     <w:p>
@@ -3419,7 +3810,7 @@
           <w:i/>
           <w:lang w:val="pt-BR"/>
         </w:rPr>
-        <w:t>&lt;Acesso às Pistas&gt;</w:t>
+        <w:t>&lt;Acesso ao menu Habilidades&gt;</w:t>
       </w:r>
     </w:p>
     <w:p>
@@ -3435,7 +3826,7 @@
           <w:rFonts w:ascii="Arial" w:hAnsi="Arial" w:cs="Arial"/>
           <w:lang w:val="pt-BR"/>
         </w:rPr>
-        <w:t>O jogador deve acessar somente uma pista por vez.</w:t>
+        <w:t>O Menu de habilidades só deve ser acessado após a seleção de uma pista.</w:t>
       </w:r>
     </w:p>
     <w:p>
@@ -3453,114 +3844,7 @@
           <w:i/>
           <w:lang w:val="pt-BR"/>
         </w:rPr>
-        <w:t>&lt;Acesso às Pistas</w:t>
-      </w:r>
-      <w:r>
-        <w:rPr>
-          <w:rFonts w:ascii="Arial" w:hAnsi="Arial" w:cs="Arial"/>
-          <w:i/>
-          <w:lang w:val="pt-BR"/>
-        </w:rPr>
-        <w:t>2</w:t>
-      </w:r>
-      <w:r>
-        <w:rPr>
-          <w:rFonts w:ascii="Arial" w:hAnsi="Arial" w:cs="Arial"/>
-          <w:i/>
-          <w:lang w:val="pt-BR"/>
-        </w:rPr>
-        <w:t>&gt;</w:t>
-      </w:r>
-    </w:p>
-    <w:p>
-      <w:pPr>
-        <w:pStyle w:val="Corpodetexto"/>
-        <w:rPr>
-          <w:rFonts w:ascii="Arial" w:hAnsi="Arial" w:cs="Arial"/>
-          <w:lang w:val="pt-BR"/>
-        </w:rPr>
-      </w:pPr>
-      <w:r>
-        <w:rPr>
-          <w:rFonts w:ascii="Arial" w:hAnsi="Arial" w:cs="Arial"/>
-          <w:lang w:val="pt-BR"/>
-        </w:rPr>
-        <w:t>O menu de seleção de pistas deve ser desenvolvido em uma tela de fundo estático e com as opções das pistas em slide onde deve aparecer o mapa, o nome e a descrição</w:t>
-      </w:r>
-      <w:r>
-        <w:rPr>
-          <w:rFonts w:ascii="Arial" w:hAnsi="Arial" w:cs="Arial"/>
-          <w:lang w:val="pt-BR"/>
-        </w:rPr>
-        <w:t>.</w:t>
-      </w:r>
-    </w:p>
-    <w:p>
-      <w:pPr>
-        <w:pStyle w:val="Corpodetexto"/>
-        <w:rPr>
-          <w:rFonts w:ascii="Arial" w:hAnsi="Arial" w:cs="Arial"/>
-          <w:i/>
-          <w:lang w:val="pt-BR"/>
-        </w:rPr>
-      </w:pPr>
-      <w:r>
-        <w:rPr>
-          <w:rFonts w:ascii="Arial" w:hAnsi="Arial" w:cs="Arial"/>
-          <w:i/>
-          <w:lang w:val="pt-BR"/>
-        </w:rPr>
-        <w:t>&lt;Acesso ao menu Habilidades&gt;</w:t>
-      </w:r>
-    </w:p>
-    <w:p>
-      <w:pPr>
-        <w:pStyle w:val="Corpodetexto"/>
-        <w:rPr>
-          <w:rFonts w:ascii="Arial" w:hAnsi="Arial" w:cs="Arial"/>
-          <w:lang w:val="pt-BR"/>
-        </w:rPr>
-      </w:pPr>
-      <w:r>
-        <w:rPr>
-          <w:rFonts w:ascii="Arial" w:hAnsi="Arial" w:cs="Arial"/>
-          <w:lang w:val="pt-BR"/>
-        </w:rPr>
-        <w:t>O Menu de habilidades só deve ser acessado após a seleção de uma pista.</w:t>
-      </w:r>
-    </w:p>
-    <w:p>
-      <w:pPr>
-        <w:pStyle w:val="Corpodetexto"/>
-        <w:rPr>
-          <w:rFonts w:ascii="Arial" w:hAnsi="Arial" w:cs="Arial"/>
-          <w:i/>
-          <w:lang w:val="pt-BR"/>
-        </w:rPr>
-      </w:pPr>
-      <w:r>
-        <w:rPr>
-          <w:rFonts w:ascii="Arial" w:hAnsi="Arial" w:cs="Arial"/>
-          <w:i/>
-          <w:lang w:val="pt-BR"/>
-        </w:rPr>
-        <w:t>&lt;Acesso ao menu Habilidades</w:t>
-      </w:r>
-      <w:r>
-        <w:rPr>
-          <w:rFonts w:ascii="Arial" w:hAnsi="Arial" w:cs="Arial"/>
-          <w:i/>
-          <w:lang w:val="pt-BR"/>
-        </w:rPr>
-        <w:t>2</w:t>
-      </w:r>
-      <w:r>
-        <w:rPr>
-          <w:rFonts w:ascii="Arial" w:hAnsi="Arial" w:cs="Arial"/>
-          <w:i/>
-          <w:lang w:val="pt-BR"/>
-        </w:rPr>
-        <w:t>&gt;</w:t>
+        <w:t>&lt;Acesso ao menu Habilidades2&gt;</w:t>
       </w:r>
     </w:p>
     <w:p>
@@ -3596,6 +3880,7 @@
           <w:rFonts w:ascii="Arial" w:hAnsi="Arial" w:cs="Arial"/>
           <w:lang w:val="pt-BR"/>
         </w:rPr>
+        <w:lastRenderedPageBreak/>
         <w:t xml:space="preserve">Pista 1 – High </w:t>
       </w:r>
       <w:proofErr w:type="spellStart"/>
@@ -3681,17 +3966,110 @@
     <w:p>
       <w:pPr>
         <w:pStyle w:val="Corpodetexto"/>
-        <w:ind w:left="1440"/>
-        <w:rPr>
-          <w:rFonts w:ascii="Arial" w:hAnsi="Arial" w:cs="Arial"/>
-          <w:lang w:val="pt-BR"/>
-        </w:rPr>
-      </w:pPr>
+        <w:numPr>
+          <w:ilvl w:val="0"/>
+          <w:numId w:val="23"/>
+        </w:numPr>
+        <w:rPr>
+          <w:rFonts w:ascii="Arial" w:hAnsi="Arial" w:cs="Arial"/>
+          <w:lang w:val="pt-BR"/>
+        </w:rPr>
+      </w:pPr>
+      <w:r>
+        <w:rPr>
+          <w:rFonts w:ascii="Arial" w:hAnsi="Arial" w:cs="Arial"/>
+          <w:lang w:val="pt-BR"/>
+        </w:rPr>
+        <w:t xml:space="preserve">Pista 2 – </w:t>
+      </w:r>
+      <w:proofErr w:type="spellStart"/>
+      <w:r>
+        <w:rPr>
+          <w:rFonts w:ascii="Arial" w:hAnsi="Arial" w:cs="Arial"/>
+          <w:lang w:val="pt-BR"/>
+        </w:rPr>
+        <w:t>Drift</w:t>
+      </w:r>
+      <w:proofErr w:type="spellEnd"/>
+      <w:r>
+        <w:rPr>
+          <w:rFonts w:ascii="Arial" w:hAnsi="Arial" w:cs="Arial"/>
+          <w:lang w:val="pt-BR"/>
+        </w:rPr>
+        <w:t xml:space="preserve"> Master</w:t>
+      </w:r>
+      <w:r>
+        <w:rPr>
+          <w:rFonts w:ascii="Arial" w:hAnsi="Arial" w:cs="Arial"/>
+          <w:lang w:val="pt-BR"/>
+        </w:rPr>
+        <w:t>]</w:t>
+      </w:r>
     </w:p>
     <w:p>
       <w:pPr>
         <w:pStyle w:val="Corpodetexto"/>
-        <w:ind w:left="1440"/>
+        <w:numPr>
+          <w:ilvl w:val="1"/>
+          <w:numId w:val="23"/>
+        </w:numPr>
+        <w:rPr>
+          <w:rFonts w:ascii="Arial" w:hAnsi="Arial" w:cs="Arial"/>
+          <w:lang w:val="pt-BR"/>
+        </w:rPr>
+      </w:pPr>
+      <w:r>
+        <w:rPr>
+          <w:rFonts w:ascii="Arial" w:hAnsi="Arial" w:cs="Arial"/>
+          <w:lang w:val="pt-BR"/>
+        </w:rPr>
+        <w:t>Habilidade 1: Carro +3;</w:t>
+      </w:r>
+    </w:p>
+    <w:p>
+      <w:pPr>
+        <w:pStyle w:val="Corpodetexto"/>
+        <w:numPr>
+          <w:ilvl w:val="1"/>
+          <w:numId w:val="23"/>
+        </w:numPr>
+        <w:rPr>
+          <w:rFonts w:ascii="Arial" w:hAnsi="Arial" w:cs="Arial"/>
+          <w:lang w:val="pt-BR"/>
+        </w:rPr>
+      </w:pPr>
+      <w:r>
+        <w:rPr>
+          <w:rFonts w:ascii="Arial" w:hAnsi="Arial" w:cs="Arial"/>
+          <w:lang w:val="pt-BR"/>
+        </w:rPr>
+        <w:t>Habilidade 2: Velocidade +5;</w:t>
+      </w:r>
+    </w:p>
+    <w:p>
+      <w:pPr>
+        <w:pStyle w:val="Corpodetexto"/>
+        <w:numPr>
+          <w:ilvl w:val="1"/>
+          <w:numId w:val="23"/>
+        </w:numPr>
+        <w:rPr>
+          <w:rFonts w:ascii="Arial" w:hAnsi="Arial" w:cs="Arial"/>
+          <w:lang w:val="pt-BR"/>
+        </w:rPr>
+      </w:pPr>
+      <w:r>
+        <w:rPr>
+          <w:rFonts w:ascii="Arial" w:hAnsi="Arial" w:cs="Arial"/>
+          <w:lang w:val="pt-BR"/>
+        </w:rPr>
+        <w:t>Habilidade 3: Precisão +8.</w:t>
+      </w:r>
+    </w:p>
+    <w:p>
+      <w:pPr>
+        <w:pStyle w:val="Corpodetexto"/>
+        <w:ind w:left="2160"/>
         <w:rPr>
           <w:rFonts w:ascii="Arial" w:hAnsi="Arial" w:cs="Arial"/>
           <w:lang w:val="pt-BR"/>
@@ -3715,15 +4093,7 @@
           <w:rFonts w:ascii="Arial" w:hAnsi="Arial" w:cs="Arial"/>
           <w:lang w:val="pt-BR"/>
         </w:rPr>
-        <w:lastRenderedPageBreak/>
-        <w:t xml:space="preserve">Pista </w:t>
-      </w:r>
-      <w:r>
-        <w:rPr>
-          <w:rFonts w:ascii="Arial" w:hAnsi="Arial" w:cs="Arial"/>
-          <w:lang w:val="pt-BR"/>
-        </w:rPr>
-        <w:t>2</w:t>
+        <w:t>Pista 3</w:t>
       </w:r>
       <w:r>
         <w:rPr>
@@ -3738,23 +4108,9 @@
           <w:rFonts w:ascii="Arial" w:hAnsi="Arial" w:cs="Arial"/>
           <w:lang w:val="pt-BR"/>
         </w:rPr>
-        <w:t>Drift</w:t>
+        <w:t>T-Rex</w:t>
       </w:r>
       <w:proofErr w:type="spellEnd"/>
-      <w:r>
-        <w:rPr>
-          <w:rFonts w:ascii="Arial" w:hAnsi="Arial" w:cs="Arial"/>
-          <w:lang w:val="pt-BR"/>
-        </w:rPr>
-        <w:t xml:space="preserve"> Master</w:t>
-      </w:r>
-      <w:r>
-        <w:rPr>
-          <w:rFonts w:ascii="Arial" w:hAnsi="Arial" w:cs="Arial"/>
-          <w:lang w:val="pt-BR"/>
-        </w:rPr>
-        <w:t>]</w:t>
-      </w:r>
     </w:p>
     <w:p>
       <w:pPr>
@@ -3773,7 +4129,7 @@
           <w:rFonts w:ascii="Arial" w:hAnsi="Arial" w:cs="Arial"/>
           <w:lang w:val="pt-BR"/>
         </w:rPr>
-        <w:t>Habilidade 1: Carro +3;</w:t>
+        <w:t>Habilidade 1: Carro +10;</w:t>
       </w:r>
     </w:p>
     <w:p>
@@ -3793,21 +4149,7 @@
           <w:rFonts w:ascii="Arial" w:hAnsi="Arial" w:cs="Arial"/>
           <w:lang w:val="pt-BR"/>
         </w:rPr>
-        <w:t>Habilidade 2: Velocidade +</w:t>
-      </w:r>
-      <w:r>
-        <w:rPr>
-          <w:rFonts w:ascii="Arial" w:hAnsi="Arial" w:cs="Arial"/>
-          <w:lang w:val="pt-BR"/>
-        </w:rPr>
-        <w:t>5</w:t>
-      </w:r>
-      <w:r>
-        <w:rPr>
-          <w:rFonts w:ascii="Arial" w:hAnsi="Arial" w:cs="Arial"/>
-          <w:lang w:val="pt-BR"/>
-        </w:rPr>
-        <w:t>;</w:t>
+        <w:t>Habilidade 2: Velocidade +3;</w:t>
       </w:r>
     </w:p>
     <w:p>
@@ -3827,15 +4169,51 @@
           <w:rFonts w:ascii="Arial" w:hAnsi="Arial" w:cs="Arial"/>
           <w:lang w:val="pt-BR"/>
         </w:rPr>
-        <w:t>Habilidade 3: Precisão +</w:t>
-      </w:r>
-      <w:r>
-        <w:rPr>
-          <w:rFonts w:ascii="Arial" w:hAnsi="Arial" w:cs="Arial"/>
-          <w:lang w:val="pt-BR"/>
-        </w:rPr>
-        <w:t>8</w:t>
-      </w:r>
+        <w:t>Habilidade 3: Precisão +10.</w:t>
+      </w:r>
+    </w:p>
+    <w:p>
+      <w:pPr>
+        <w:pStyle w:val="Corpodetexto"/>
+        <w:rPr>
+          <w:rFonts w:ascii="Arial" w:hAnsi="Arial" w:cs="Arial"/>
+          <w:i/>
+          <w:lang w:val="pt-BR"/>
+        </w:rPr>
+      </w:pPr>
+      <w:r>
+        <w:rPr>
+          <w:rFonts w:ascii="Arial" w:hAnsi="Arial" w:cs="Arial"/>
+          <w:i/>
+          <w:lang w:val="pt-BR"/>
+        </w:rPr>
+        <w:t>&lt;Iniciar Corrida&gt;</w:t>
+      </w:r>
+    </w:p>
+    <w:p>
+      <w:pPr>
+        <w:pStyle w:val="Corpodetexto"/>
+        <w:rPr>
+          <w:rFonts w:ascii="Arial" w:hAnsi="Arial" w:cs="Arial"/>
+          <w:lang w:val="pt-BR"/>
+        </w:rPr>
+      </w:pPr>
+      <w:r>
+        <w:rPr>
+          <w:rFonts w:ascii="Arial" w:hAnsi="Arial" w:cs="Arial"/>
+          <w:lang w:val="pt-BR"/>
+        </w:rPr>
+        <w:t xml:space="preserve">O jogador somente deve iniciar a corrida após escolher três </w:t>
+      </w:r>
+      <w:proofErr w:type="spellStart"/>
+      <w:r>
+        <w:rPr>
+          <w:rFonts w:ascii="Arial" w:hAnsi="Arial" w:cs="Arial"/>
+          <w:lang w:val="pt-BR"/>
+        </w:rPr>
+        <w:t>power-ups</w:t>
+      </w:r>
+      <w:proofErr w:type="spellEnd"/>
       <w:r>
         <w:rPr>
           <w:rFonts w:ascii="Arial" w:hAnsi="Arial" w:cs="Arial"/>
@@ -3846,155 +4224,327 @@
     </w:p>
     <w:p>
       <w:pPr>
+        <w:pStyle w:val="PargrafodaLista"/>
+        <w:tabs>
+          <w:tab w:val="left" w:pos="7672"/>
+        </w:tabs>
+        <w:ind w:left="360"/>
+        <w:rPr>
+          <w:sz w:val="24"/>
+          <w:lang w:val="pt-BR"/>
+        </w:rPr>
+      </w:pPr>
+    </w:p>
+    <w:p>
+      <w:pPr>
+        <w:pStyle w:val="PargrafodaLista"/>
+        <w:tabs>
+          <w:tab w:val="left" w:pos="7672"/>
+        </w:tabs>
+        <w:ind w:left="360"/>
+        <w:rPr>
+          <w:sz w:val="24"/>
+          <w:lang w:val="pt-BR"/>
+        </w:rPr>
+      </w:pPr>
+      <w:r>
+        <w:rPr>
+          <w:sz w:val="24"/>
+          <w:lang w:val="pt-BR"/>
+        </w:rPr>
+        <w:t xml:space="preserve">Da tela de </w:t>
+      </w:r>
+      <w:proofErr w:type="spellStart"/>
+      <w:r>
+        <w:rPr>
+          <w:sz w:val="24"/>
+          <w:lang w:val="pt-BR"/>
+        </w:rPr>
+        <w:t>power-ups</w:t>
+      </w:r>
+      <w:proofErr w:type="spellEnd"/>
+      <w:r>
+        <w:rPr>
+          <w:sz w:val="24"/>
+          <w:lang w:val="pt-BR"/>
+        </w:rPr>
+        <w:t>, clicando em iniciar, para ambos os modos é apresentado a tela de corrida, de acordo com o esboço abaixo:</w:t>
+      </w:r>
+    </w:p>
+    <w:p>
+      <w:pPr>
+        <w:pStyle w:val="PargrafodaLista"/>
+        <w:tabs>
+          <w:tab w:val="left" w:pos="7672"/>
+        </w:tabs>
+        <w:ind w:left="360"/>
+        <w:rPr>
+          <w:sz w:val="24"/>
+          <w:lang w:val="pt-BR"/>
+        </w:rPr>
+      </w:pPr>
+      <w:r>
+        <w:rPr>
+          <w:noProof/>
+          <w:sz w:val="24"/>
+          <w:lang w:val="pt-BR" w:eastAsia="pt-BR"/>
+        </w:rPr>
+        <w:drawing>
+          <wp:inline distT="0" distB="0" distL="0" distR="0" wp14:anchorId="7CD8E892" wp14:editId="285F329C">
+            <wp:extent cx="2138058" cy="2520000"/>
+            <wp:effectExtent l="0" t="0" r="0" b="0"/>
+            <wp:docPr id="9" name="Imagem 9" descr="C:\Users\Rodolfo\Google Drive\TCC\CCI - Nilton e Rodolfo\Telas_Storybird (2)\Telas_Storybird\Corrida.jpg"/>
+            <wp:cNvGraphicFramePr>
+              <a:graphicFrameLocks xmlns:a="http://schemas.openxmlformats.org/drawingml/2006/main" noChangeAspect="1"/>
+            </wp:cNvGraphicFramePr>
+            <a:graphic xmlns:a="http://schemas.openxmlformats.org/drawingml/2006/main">
+              <a:graphicData uri="http://schemas.openxmlformats.org/drawingml/2006/picture">
+                <pic:pic xmlns:pic="http://schemas.openxmlformats.org/drawingml/2006/picture">
+                  <pic:nvPicPr>
+                    <pic:cNvPr id="0" name="Picture 5" descr="C:\Users\Rodolfo\Google Drive\TCC\CCI - Nilton e Rodolfo\Telas_Storybird (2)\Telas_Storybird\Corrida.jpg"/>
+                    <pic:cNvPicPr>
+                      <a:picLocks noChangeAspect="1" noChangeArrowheads="1"/>
+                    </pic:cNvPicPr>
+                  </pic:nvPicPr>
+                  <pic:blipFill>
+                    <a:blip r:embed="rId11">
+                      <a:extLst>
+                        <a:ext uri="{28A0092B-C50C-407E-A947-70E740481C1C}">
+                          <a14:useLocalDpi xmlns:a14="http://schemas.microsoft.com/office/drawing/2010/main" val="0"/>
+                        </a:ext>
+                      </a:extLst>
+                    </a:blip>
+                    <a:srcRect/>
+                    <a:stretch>
+                      <a:fillRect/>
+                    </a:stretch>
+                  </pic:blipFill>
+                  <pic:spPr bwMode="auto">
+                    <a:xfrm>
+                      <a:off x="0" y="0"/>
+                      <a:ext cx="2138058" cy="2520000"/>
+                    </a:xfrm>
+                    <a:prstGeom prst="rect">
+                      <a:avLst/>
+                    </a:prstGeom>
+                    <a:noFill/>
+                    <a:ln>
+                      <a:noFill/>
+                    </a:ln>
+                  </pic:spPr>
+                </pic:pic>
+              </a:graphicData>
+            </a:graphic>
+          </wp:inline>
+        </w:drawing>
+      </w:r>
+    </w:p>
+    <w:p>
+      <w:pPr>
         <w:pStyle w:val="Corpodetexto"/>
-        <w:ind w:left="2160"/>
-        <w:rPr>
-          <w:rFonts w:ascii="Arial" w:hAnsi="Arial" w:cs="Arial"/>
-          <w:lang w:val="pt-BR"/>
-        </w:rPr>
-      </w:pPr>
+        <w:rPr>
+          <w:rFonts w:ascii="Arial" w:hAnsi="Arial" w:cs="Arial"/>
+          <w:i/>
+          <w:lang w:val="pt-BR"/>
+        </w:rPr>
+      </w:pPr>
+      <w:r>
+        <w:rPr>
+          <w:rFonts w:ascii="Arial" w:hAnsi="Arial" w:cs="Arial"/>
+          <w:i/>
+          <w:lang w:val="pt-BR"/>
+        </w:rPr>
+        <w:t>&lt;Fim da corrida&gt;</w:t>
+      </w:r>
     </w:p>
     <w:p>
       <w:pPr>
         <w:pStyle w:val="Corpodetexto"/>
-        <w:numPr>
-          <w:ilvl w:val="0"/>
-          <w:numId w:val="23"/>
-        </w:numPr>
-        <w:rPr>
-          <w:rFonts w:ascii="Arial" w:hAnsi="Arial" w:cs="Arial"/>
-          <w:lang w:val="pt-BR"/>
-        </w:rPr>
-      </w:pPr>
-      <w:r>
-        <w:rPr>
-          <w:rFonts w:ascii="Arial" w:hAnsi="Arial" w:cs="Arial"/>
-          <w:lang w:val="pt-BR"/>
-        </w:rPr>
-        <w:t>Pista 3</w:t>
-      </w:r>
-      <w:r>
-        <w:rPr>
-          <w:rFonts w:ascii="Arial" w:hAnsi="Arial" w:cs="Arial"/>
-          <w:lang w:val="pt-BR"/>
-        </w:rPr>
-        <w:t xml:space="preserve"> – </w:t>
-      </w:r>
-      <w:proofErr w:type="spellStart"/>
-      <w:r>
-        <w:rPr>
-          <w:rFonts w:ascii="Arial" w:hAnsi="Arial" w:cs="Arial"/>
-          <w:lang w:val="pt-BR"/>
-        </w:rPr>
-        <w:t>T-Rex</w:t>
-      </w:r>
-      <w:proofErr w:type="spellEnd"/>
+        <w:rPr>
+          <w:rFonts w:ascii="Arial" w:hAnsi="Arial" w:cs="Arial"/>
+          <w:lang w:val="pt-BR"/>
+        </w:rPr>
+      </w:pPr>
+      <w:r>
+        <w:rPr>
+          <w:rFonts w:ascii="Arial" w:hAnsi="Arial" w:cs="Arial"/>
+          <w:lang w:val="pt-BR"/>
+        </w:rPr>
+        <w:t>O Ranking deve ser exibido após o término da corrida.</w:t>
+      </w:r>
     </w:p>
     <w:p>
       <w:pPr>
         <w:pStyle w:val="Corpodetexto"/>
-        <w:numPr>
-          <w:ilvl w:val="1"/>
-          <w:numId w:val="23"/>
-        </w:numPr>
-        <w:rPr>
-          <w:rFonts w:ascii="Arial" w:hAnsi="Arial" w:cs="Arial"/>
-          <w:lang w:val="pt-BR"/>
-        </w:rPr>
-      </w:pPr>
-      <w:r>
-        <w:rPr>
-          <w:rFonts w:ascii="Arial" w:hAnsi="Arial" w:cs="Arial"/>
-          <w:lang w:val="pt-BR"/>
-        </w:rPr>
-        <w:t>Habilidade 1: Carro +</w:t>
-      </w:r>
-      <w:r>
-        <w:rPr>
-          <w:rFonts w:ascii="Arial" w:hAnsi="Arial" w:cs="Arial"/>
-          <w:lang w:val="pt-BR"/>
-        </w:rPr>
-        <w:t>10</w:t>
-      </w:r>
-      <w:r>
-        <w:rPr>
-          <w:rFonts w:ascii="Arial" w:hAnsi="Arial" w:cs="Arial"/>
-          <w:lang w:val="pt-BR"/>
-        </w:rPr>
-        <w:t>;</w:t>
+        <w:rPr>
+          <w:rFonts w:ascii="Arial" w:hAnsi="Arial" w:cs="Arial"/>
+          <w:i/>
+          <w:lang w:val="pt-BR"/>
+        </w:rPr>
+      </w:pPr>
+      <w:r>
+        <w:rPr>
+          <w:rFonts w:ascii="Arial" w:hAnsi="Arial" w:cs="Arial"/>
+          <w:i/>
+          <w:lang w:val="pt-BR"/>
+        </w:rPr>
+        <w:t>&lt;Fim da corrida2&gt;</w:t>
       </w:r>
     </w:p>
     <w:p>
       <w:pPr>
         <w:pStyle w:val="Corpodetexto"/>
-        <w:numPr>
-          <w:ilvl w:val="1"/>
-          <w:numId w:val="23"/>
-        </w:numPr>
-        <w:rPr>
-          <w:rFonts w:ascii="Arial" w:hAnsi="Arial" w:cs="Arial"/>
-          <w:lang w:val="pt-BR"/>
-        </w:rPr>
-      </w:pPr>
-      <w:r>
-        <w:rPr>
-          <w:rFonts w:ascii="Arial" w:hAnsi="Arial" w:cs="Arial"/>
-          <w:lang w:val="pt-BR"/>
-        </w:rPr>
-        <w:t>Habilidade 2: Velocidade +</w:t>
-      </w:r>
-      <w:r>
-        <w:rPr>
-          <w:rFonts w:ascii="Arial" w:hAnsi="Arial" w:cs="Arial"/>
-          <w:lang w:val="pt-BR"/>
-        </w:rPr>
-        <w:t>3</w:t>
-      </w:r>
-      <w:r>
-        <w:rPr>
-          <w:rFonts w:ascii="Arial" w:hAnsi="Arial" w:cs="Arial"/>
-          <w:lang w:val="pt-BR"/>
-        </w:rPr>
-        <w:t>;</w:t>
+        <w:rPr>
+          <w:rFonts w:ascii="Arial" w:hAnsi="Arial" w:cs="Arial"/>
+          <w:lang w:val="pt-BR"/>
+        </w:rPr>
+      </w:pPr>
+      <w:r>
+        <w:rPr>
+          <w:rFonts w:ascii="Arial" w:hAnsi="Arial" w:cs="Arial"/>
+          <w:lang w:val="pt-BR"/>
+        </w:rPr>
+        <w:t>Ao ser exibido o ranking, o jogo deve retornar ao Menu Principal.</w:t>
+      </w:r>
+    </w:p>
+    <w:p>
+      <w:pPr>
+        <w:pStyle w:val="PargrafodaLista"/>
+        <w:tabs>
+          <w:tab w:val="left" w:pos="7672"/>
+        </w:tabs>
+        <w:ind w:left="360"/>
+        <w:rPr>
+          <w:sz w:val="24"/>
+          <w:lang w:val="pt-BR"/>
+        </w:rPr>
+      </w:pPr>
+      <w:r>
+        <w:rPr>
+          <w:sz w:val="24"/>
+          <w:lang w:val="pt-BR"/>
+        </w:rPr>
+        <w:lastRenderedPageBreak/>
+        <w:t>Ao final da corrida, será exibido o ranking, conforme abaixo:</w:t>
+      </w:r>
+    </w:p>
+    <w:p>
+      <w:pPr>
+        <w:pStyle w:val="PargrafodaLista"/>
+        <w:tabs>
+          <w:tab w:val="left" w:pos="7672"/>
+        </w:tabs>
+        <w:ind w:left="360"/>
+        <w:rPr>
+          <w:sz w:val="24"/>
+          <w:lang w:val="pt-BR"/>
+        </w:rPr>
+      </w:pPr>
+      <w:r>
+        <w:rPr>
+          <w:noProof/>
+          <w:sz w:val="24"/>
+          <w:lang w:val="pt-BR" w:eastAsia="pt-BR"/>
+        </w:rPr>
+        <w:drawing>
+          <wp:inline distT="0" distB="0" distL="0" distR="0" wp14:anchorId="67255107" wp14:editId="1DA268E4">
+            <wp:extent cx="3324836" cy="2520000"/>
+            <wp:effectExtent l="0" t="0" r="9525" b="0"/>
+            <wp:docPr id="10" name="Imagem 10" descr="C:\Users\Rodolfo\Google Drive\TCC\CCI - Nilton e Rodolfo\Telas_Storybird (2)\Telas_Storybird\Classificação_Final.jpg"/>
+            <wp:cNvGraphicFramePr>
+              <a:graphicFrameLocks xmlns:a="http://schemas.openxmlformats.org/drawingml/2006/main" noChangeAspect="1"/>
+            </wp:cNvGraphicFramePr>
+            <a:graphic xmlns:a="http://schemas.openxmlformats.org/drawingml/2006/main">
+              <a:graphicData uri="http://schemas.openxmlformats.org/drawingml/2006/picture">
+                <pic:pic xmlns:pic="http://schemas.openxmlformats.org/drawingml/2006/picture">
+                  <pic:nvPicPr>
+                    <pic:cNvPr id="0" name="Picture 6" descr="C:\Users\Rodolfo\Google Drive\TCC\CCI - Nilton e Rodolfo\Telas_Storybird (2)\Telas_Storybird\Classificação_Final.jpg"/>
+                    <pic:cNvPicPr>
+                      <a:picLocks noChangeAspect="1" noChangeArrowheads="1"/>
+                    </pic:cNvPicPr>
+                  </pic:nvPicPr>
+                  <pic:blipFill>
+                    <a:blip r:embed="rId12" cstate="print">
+                      <a:extLst>
+                        <a:ext uri="{28A0092B-C50C-407E-A947-70E740481C1C}">
+                          <a14:useLocalDpi xmlns:a14="http://schemas.microsoft.com/office/drawing/2010/main" val="0"/>
+                        </a:ext>
+                      </a:extLst>
+                    </a:blip>
+                    <a:srcRect/>
+                    <a:stretch>
+                      <a:fillRect/>
+                    </a:stretch>
+                  </pic:blipFill>
+                  <pic:spPr bwMode="auto">
+                    <a:xfrm>
+                      <a:off x="0" y="0"/>
+                      <a:ext cx="3324836" cy="2520000"/>
+                    </a:xfrm>
+                    <a:prstGeom prst="rect">
+                      <a:avLst/>
+                    </a:prstGeom>
+                    <a:noFill/>
+                    <a:ln>
+                      <a:noFill/>
+                    </a:ln>
+                  </pic:spPr>
+                </pic:pic>
+              </a:graphicData>
+            </a:graphic>
+          </wp:inline>
+        </w:drawing>
+      </w:r>
+    </w:p>
+    <w:p>
+      <w:pPr>
+        <w:pStyle w:val="PargrafodaLista"/>
+        <w:tabs>
+          <w:tab w:val="left" w:pos="7672"/>
+        </w:tabs>
+        <w:ind w:left="360"/>
+        <w:rPr>
+          <w:rFonts w:ascii="Arial" w:eastAsia="Times New Roman" w:hAnsi="Arial" w:cs="Arial"/>
+          <w:snapToGrid w:val="0"/>
+          <w:sz w:val="20"/>
+          <w:szCs w:val="20"/>
+          <w:lang w:val="pt-BR"/>
+        </w:rPr>
+      </w:pPr>
+      <w:r>
+        <w:rPr>
+          <w:rFonts w:ascii="Arial" w:eastAsia="Times New Roman" w:hAnsi="Arial" w:cs="Arial"/>
+          <w:snapToGrid w:val="0"/>
+          <w:sz w:val="20"/>
+          <w:szCs w:val="20"/>
+          <w:lang w:val="pt-BR"/>
+        </w:rPr>
+        <w:t xml:space="preserve">Essa tela é a mesma tela de Ranking </w:t>
+      </w:r>
+      <w:r>
+        <w:rPr>
+          <w:rFonts w:ascii="Arial" w:eastAsia="Times New Roman" w:hAnsi="Arial" w:cs="Arial"/>
+          <w:snapToGrid w:val="0"/>
+          <w:sz w:val="20"/>
+          <w:szCs w:val="20"/>
+          <w:lang w:val="pt-BR"/>
+        </w:rPr>
+        <w:t xml:space="preserve">acessível a partir do </w:t>
+      </w:r>
+      <w:r>
+        <w:rPr>
+          <w:rFonts w:ascii="Arial" w:eastAsia="Times New Roman" w:hAnsi="Arial" w:cs="Arial"/>
+          <w:snapToGrid w:val="0"/>
+          <w:sz w:val="20"/>
+          <w:szCs w:val="20"/>
+          <w:lang w:val="pt-BR"/>
+        </w:rPr>
+        <w:t>Menu principal.</w:t>
       </w:r>
     </w:p>
     <w:p>
       <w:pPr>
         <w:pStyle w:val="Corpodetexto"/>
-        <w:numPr>
-          <w:ilvl w:val="1"/>
-          <w:numId w:val="23"/>
-        </w:numPr>
-        <w:rPr>
-          <w:rFonts w:ascii="Arial" w:hAnsi="Arial" w:cs="Arial"/>
-          <w:lang w:val="pt-BR"/>
-        </w:rPr>
-      </w:pPr>
-      <w:r>
-        <w:rPr>
-          <w:rFonts w:ascii="Arial" w:hAnsi="Arial" w:cs="Arial"/>
-          <w:lang w:val="pt-BR"/>
-        </w:rPr>
-        <w:t>Habilidade 3: Precisão +</w:t>
-      </w:r>
-      <w:r>
-        <w:rPr>
-          <w:rFonts w:ascii="Arial" w:hAnsi="Arial" w:cs="Arial"/>
-          <w:lang w:val="pt-BR"/>
-        </w:rPr>
-        <w:t>10</w:t>
-      </w:r>
-      <w:r>
-        <w:rPr>
-          <w:rFonts w:ascii="Arial" w:hAnsi="Arial" w:cs="Arial"/>
-          <w:lang w:val="pt-BR"/>
-        </w:rPr>
-        <w:t>.</w:t>
-      </w:r>
-    </w:p>
-    <w:p>
-      <w:pPr>
-        <w:pStyle w:val="Corpodetexto"/>
         <w:rPr>
           <w:rFonts w:ascii="Arial" w:hAnsi="Arial" w:cs="Arial"/>
           <w:i/>
@@ -4007,107 +4557,127 @@
           <w:i/>
           <w:lang w:val="pt-BR"/>
         </w:rPr>
-        <w:t>&lt;Iniciar Corrida&gt;</w:t>
-      </w:r>
-    </w:p>
-    <w:p>
-      <w:pPr>
-        <w:pStyle w:val="Corpodetexto"/>
-        <w:rPr>
-          <w:rFonts w:ascii="Arial" w:hAnsi="Arial" w:cs="Arial"/>
-          <w:lang w:val="pt-BR"/>
-        </w:rPr>
-      </w:pPr>
-      <w:r>
-        <w:rPr>
-          <w:rFonts w:ascii="Arial" w:hAnsi="Arial" w:cs="Arial"/>
-          <w:lang w:val="pt-BR"/>
-        </w:rPr>
-        <w:t xml:space="preserve">O jogador somente deve iniciar a corrida após escolher três </w:t>
-      </w:r>
-      <w:proofErr w:type="spellStart"/>
-      <w:r>
-        <w:rPr>
-          <w:rFonts w:ascii="Arial" w:hAnsi="Arial" w:cs="Arial"/>
-          <w:lang w:val="pt-BR"/>
-        </w:rPr>
-        <w:t>power-ups</w:t>
-      </w:r>
-      <w:proofErr w:type="spellEnd"/>
-      <w:r>
-        <w:rPr>
-          <w:rFonts w:ascii="Arial" w:hAnsi="Arial" w:cs="Arial"/>
-          <w:lang w:val="pt-BR"/>
-        </w:rPr>
-        <w:t>.</w:t>
-      </w:r>
-    </w:p>
-    <w:p>
-      <w:pPr>
-        <w:pStyle w:val="Corpodetexto"/>
-        <w:rPr>
-          <w:rFonts w:ascii="Arial" w:hAnsi="Arial" w:cs="Arial"/>
-          <w:i/>
-          <w:lang w:val="pt-BR"/>
-        </w:rPr>
-      </w:pPr>
-      <w:r>
-        <w:rPr>
-          <w:rFonts w:ascii="Arial" w:hAnsi="Arial" w:cs="Arial"/>
-          <w:i/>
-          <w:lang w:val="pt-BR"/>
-        </w:rPr>
-        <w:t>&lt;Fim da corrida&gt;</w:t>
-      </w:r>
-    </w:p>
-    <w:p>
-      <w:pPr>
-        <w:pStyle w:val="Corpodetexto"/>
-        <w:rPr>
-          <w:rFonts w:ascii="Arial" w:hAnsi="Arial" w:cs="Arial"/>
-          <w:lang w:val="pt-BR"/>
-        </w:rPr>
-      </w:pPr>
-      <w:r>
-        <w:rPr>
-          <w:rFonts w:ascii="Arial" w:hAnsi="Arial" w:cs="Arial"/>
-          <w:lang w:val="pt-BR"/>
-        </w:rPr>
-        <w:t>O Ranking deve ser exibido após o término da corrida.</w:t>
-      </w:r>
-    </w:p>
-    <w:p>
-      <w:pPr>
-        <w:pStyle w:val="Corpodetexto"/>
-        <w:rPr>
-          <w:rFonts w:ascii="Arial" w:hAnsi="Arial" w:cs="Arial"/>
-          <w:i/>
-          <w:lang w:val="pt-BR"/>
-        </w:rPr>
-      </w:pPr>
-      <w:r>
-        <w:rPr>
-          <w:rFonts w:ascii="Arial" w:hAnsi="Arial" w:cs="Arial"/>
-          <w:i/>
-          <w:lang w:val="pt-BR"/>
-        </w:rPr>
-        <w:t>&lt;Fim da corrida2&gt;</w:t>
-      </w:r>
-    </w:p>
-    <w:p>
-      <w:pPr>
-        <w:pStyle w:val="Corpodetexto"/>
-        <w:rPr>
-          <w:rFonts w:ascii="Arial" w:hAnsi="Arial" w:cs="Arial"/>
-          <w:lang w:val="pt-BR"/>
-        </w:rPr>
-      </w:pPr>
-      <w:r>
-        <w:rPr>
-          <w:rFonts w:ascii="Arial" w:hAnsi="Arial" w:cs="Arial"/>
-          <w:lang w:val="pt-BR"/>
-        </w:rPr>
-        <w:t>Ao ser exibido o ranking, o jogo deve retornar ao Menu Principal.</w:t>
+        <w:t>&lt;Acesso ao menu de Crédito&gt;</w:t>
+      </w:r>
+    </w:p>
+    <w:p>
+      <w:pPr>
+        <w:pStyle w:val="PargrafodaLista"/>
+        <w:tabs>
+          <w:tab w:val="left" w:pos="7672"/>
+        </w:tabs>
+        <w:ind w:left="360"/>
+        <w:rPr>
+          <w:rFonts w:ascii="Arial" w:eastAsia="Times New Roman" w:hAnsi="Arial" w:cs="Arial"/>
+          <w:snapToGrid w:val="0"/>
+          <w:sz w:val="20"/>
+          <w:szCs w:val="20"/>
+          <w:lang w:val="pt-BR"/>
+        </w:rPr>
+      </w:pPr>
+      <w:r>
+        <w:rPr>
+          <w:rFonts w:ascii="Arial" w:eastAsia="Times New Roman" w:hAnsi="Arial" w:cs="Arial"/>
+          <w:snapToGrid w:val="0"/>
+          <w:sz w:val="20"/>
+          <w:szCs w:val="20"/>
+          <w:lang w:val="pt-BR"/>
+        </w:rPr>
+        <w:t>O jogador só deve acessar os créditos através da opção Créditos no menu Principal.</w:t>
+      </w:r>
+    </w:p>
+    <w:p>
+      <w:pPr>
+        <w:pStyle w:val="PargrafodaLista"/>
+        <w:tabs>
+          <w:tab w:val="left" w:pos="7672"/>
+        </w:tabs>
+        <w:ind w:left="360"/>
+        <w:rPr>
+          <w:rFonts w:ascii="Arial" w:eastAsia="Times New Roman" w:hAnsi="Arial" w:cs="Arial"/>
+          <w:snapToGrid w:val="0"/>
+          <w:sz w:val="20"/>
+          <w:szCs w:val="20"/>
+          <w:lang w:val="pt-BR"/>
+        </w:rPr>
+      </w:pPr>
+      <w:r>
+        <w:rPr>
+          <w:rFonts w:ascii="Arial" w:eastAsia="Times New Roman" w:hAnsi="Arial" w:cs="Arial"/>
+          <w:snapToGrid w:val="0"/>
+          <w:sz w:val="20"/>
+          <w:szCs w:val="20"/>
+          <w:lang w:val="pt-BR"/>
+        </w:rPr>
+        <w:t>Ao selecionar o Menu Créditos será exibida a seguinte tela:</w:t>
+      </w:r>
+    </w:p>
+    <w:p>
+      <w:pPr>
+        <w:pStyle w:val="PargrafodaLista"/>
+        <w:tabs>
+          <w:tab w:val="left" w:pos="7672"/>
+        </w:tabs>
+        <w:ind w:left="360"/>
+        <w:rPr>
+          <w:sz w:val="24"/>
+          <w:lang w:val="pt-BR"/>
+        </w:rPr>
+      </w:pPr>
+      <w:r>
+        <w:rPr>
+          <w:noProof/>
+          <w:sz w:val="24"/>
+          <w:lang w:val="pt-BR" w:eastAsia="pt-BR"/>
+        </w:rPr>
+        <w:drawing>
+          <wp:inline distT="0" distB="0" distL="0" distR="0" wp14:anchorId="7A9EA327" wp14:editId="32E61571">
+            <wp:extent cx="3360985" cy="2520000"/>
+            <wp:effectExtent l="0" t="0" r="0" b="0"/>
+            <wp:docPr id="11" name="Imagem 11" descr="F:\Créditos.jpg"/>
+            <wp:cNvGraphicFramePr>
+              <a:graphicFrameLocks xmlns:a="http://schemas.openxmlformats.org/drawingml/2006/main" noChangeAspect="1"/>
+            </wp:cNvGraphicFramePr>
+            <a:graphic xmlns:a="http://schemas.openxmlformats.org/drawingml/2006/main">
+              <a:graphicData uri="http://schemas.openxmlformats.org/drawingml/2006/picture">
+                <pic:pic xmlns:pic="http://schemas.openxmlformats.org/drawingml/2006/picture">
+                  <pic:nvPicPr>
+                    <pic:cNvPr id="0" name="Picture 1" descr="F:\Créditos.jpg"/>
+                    <pic:cNvPicPr>
+                      <a:picLocks noChangeAspect="1" noChangeArrowheads="1"/>
+                    </pic:cNvPicPr>
+                  </pic:nvPicPr>
+                  <pic:blipFill>
+                    <a:blip r:embed="rId13" cstate="print">
+                      <a:extLst>
+                        <a:ext uri="{28A0092B-C50C-407E-A947-70E740481C1C}">
+                          <a14:useLocalDpi xmlns:a14="http://schemas.microsoft.com/office/drawing/2010/main" val="0"/>
+                        </a:ext>
+                      </a:extLst>
+                    </a:blip>
+                    <a:srcRect/>
+                    <a:stretch>
+                      <a:fillRect/>
+                    </a:stretch>
+                  </pic:blipFill>
+                  <pic:spPr bwMode="auto">
+                    <a:xfrm>
+                      <a:off x="0" y="0"/>
+                      <a:ext cx="3360985" cy="2520000"/>
+                    </a:xfrm>
+                    <a:prstGeom prst="rect">
+                      <a:avLst/>
+                    </a:prstGeom>
+                    <a:noFill/>
+                    <a:ln>
+                      <a:noFill/>
+                    </a:ln>
+                  </pic:spPr>
+                </pic:pic>
+              </a:graphicData>
+            </a:graphic>
+          </wp:inline>
+        </w:drawing>
       </w:r>
     </w:p>
     <w:p>
@@ -4127,7 +4697,7 @@
           <w:lang w:val="pt-BR"/>
         </w:rPr>
       </w:pPr>
-      <w:bookmarkStart w:id="20" w:name="_Toc450058410"/>
+      <w:bookmarkStart w:id="20" w:name="_Toc450760542"/>
       <w:r>
         <w:rPr>
           <w:lang w:val="pt-BR"/>
@@ -4203,7 +4773,7 @@
           <w:lang w:val="pt-BR"/>
         </w:rPr>
       </w:pPr>
-      <w:bookmarkStart w:id="21" w:name="_Toc450058411"/>
+      <w:bookmarkStart w:id="21" w:name="_Toc450760543"/>
       <w:r>
         <w:rPr>
           <w:lang w:val="pt-BR"/>
@@ -4253,7 +4823,7 @@
           <w:rFonts w:ascii="Arial" w:hAnsi="Arial" w:cs="Arial"/>
           <w:lang w:val="pt-BR"/>
         </w:rPr>
-        <w:t xml:space="preserve"> e no </w:t>
+        <w:t xml:space="preserve"> e </w:t>
       </w:r>
       <w:proofErr w:type="spellStart"/>
       <w:r>
@@ -4272,25 +4842,9 @@
         <w:t>.</w:t>
       </w:r>
     </w:p>
-    <w:p>
-      <w:pPr>
-        <w:pStyle w:val="Corpodetexto"/>
-        <w:rPr>
-          <w:lang w:val="pt-BR"/>
-        </w:rPr>
-      </w:pPr>
-    </w:p>
-    <w:p>
-      <w:pPr>
-        <w:pStyle w:val="Corpodetexto"/>
-        <w:rPr>
-          <w:lang w:val="pt-BR"/>
-        </w:rPr>
-      </w:pPr>
-    </w:p>
     <w:sectPr>
-      <w:headerReference w:type="default" r:id="rId8"/>
-      <w:footerReference w:type="default" r:id="rId9"/>
+      <w:headerReference w:type="default" r:id="rId14"/>
+      <w:footerReference w:type="default" r:id="rId15"/>
       <w:pgSz w:w="12240" w:h="15840" w:code="1"/>
       <w:pgMar w:top="1417" w:right="1440" w:bottom="1417" w:left="1440" w:header="720" w:footer="720" w:gutter="0"/>
       <w:cols w:space="720"/>
@@ -4381,40 +4935,33 @@
         <w:p>
           <w:pPr>
             <w:jc w:val="center"/>
+            <w:rPr>
+              <w:b/>
+              <w:bCs/>
+            </w:rPr>
           </w:pPr>
           <w:r>
             <w:sym w:font="Symbol" w:char="F0D3"/>
           </w:r>
-          <w:r>
-            <w:fldChar w:fldCharType="begin"/>
-          </w:r>
-          <w:r>
-            <w:instrText xml:space="preserve"> DOCPROPERTY "Company"  \* MERGEFORMAT </w:instrText>
-          </w:r>
-          <w:r>
-            <w:fldChar w:fldCharType="separate"/>
-          </w:r>
-          <w:r>
-            <w:rPr>
-              <w:b/>
-              <w:bCs/>
-            </w:rPr>
-            <w:t xml:space="preserve">&lt;Nome </w:t>
-          </w:r>
-          <w:r>
-            <w:t xml:space="preserve">da </w:t>
-          </w:r>
-          <w:proofErr w:type="spellStart"/>
-          <w:r>
-            <w:t>Empresa</w:t>
-          </w:r>
-          <w:proofErr w:type="spellEnd"/>
-          <w:r>
-            <w:t>&gt;</w:t>
-          </w:r>
-          <w:r>
-            <w:fldChar w:fldCharType="end"/>
-          </w:r>
+          <w:fldSimple w:instr=" DOCPROPERTY &quot;Company&quot;  \* MERGEFORMAT ">
+            <w:r>
+              <w:rPr>
+                <w:b/>
+                <w:bCs/>
+              </w:rPr>
+              <w:t>&lt;</w:t>
+            </w:r>
+            <w:r>
+              <w:rPr>
+                <w:b/>
+                <w:bCs/>
+              </w:rPr>
+              <w:t>Field Games</w:t>
+            </w:r>
+            <w:r>
+              <w:t>&gt;</w:t>
+            </w:r>
+          </w:fldSimple>
           <w:r>
             <w:t xml:space="preserve">, </w:t>
           </w:r>
@@ -4485,7 +5032,7 @@
               <w:noProof/>
               <w:lang w:val="pt-BR"/>
             </w:rPr>
-            <w:t>8</w:t>
+            <w:t>10</w:t>
           </w:r>
           <w:r>
             <w:rPr>
@@ -7371,6 +7918,27 @@
       <w:lang w:val="en-US" w:eastAsia="en-US"/>
     </w:rPr>
   </w:style>
+  <w:style w:type="paragraph" w:styleId="PargrafodaLista">
+    <w:name w:val="List Paragraph"/>
+    <w:basedOn w:val="Normal"/>
+    <w:uiPriority w:val="34"/>
+    <w:qFormat/>
+    <w:rsid w:val="00D7691A"/>
+    <w:pPr>
+      <w:widowControl/>
+      <w:autoSpaceDE/>
+      <w:autoSpaceDN/>
+      <w:spacing w:after="200" w:line="276" w:lineRule="auto"/>
+      <w:ind w:left="720"/>
+      <w:contextualSpacing/>
+    </w:pPr>
+    <w:rPr>
+      <w:rFonts w:asciiTheme="minorHAnsi" w:eastAsiaTheme="minorHAnsi" w:hAnsiTheme="minorHAnsi" w:cstheme="minorBidi"/>
+      <w:snapToGrid/>
+      <w:sz w:val="22"/>
+      <w:szCs w:val="22"/>
+    </w:rPr>
+  </w:style>
 </w:styles>
 </file>
 

</xml_diff>